<commit_message>
add some thisng calibrate
</commit_message>
<xml_diff>
--- a/yyCom/文献综述-张业祥-ZY1306319.docx
+++ b/yyCom/文献综述-张业祥-ZY1306319.docx
@@ -2922,9 +2922,6 @@
     <w:p>
       <w:pPr>
         <w:pStyle w:val="a1"/>
-        <w:rPr>
-          <w:rFonts w:hint="eastAsia"/>
-        </w:rPr>
       </w:pPr>
       <w:r>
         <w:rPr>
@@ -3140,41 +3137,579 @@
         <w:rPr>
           <w:rFonts w:hint="eastAsia"/>
         </w:rPr>
+        <w:t>。利用深度相机进行三维扫描,目前有两大问题亟需解决。第一,深度相机普</w:t>
+      </w:r>
+      <w:r>
+        <w:rPr>
+          <w:rFonts w:hint="eastAsia"/>
+        </w:rPr>
+        <w:t>遍存在获取深度信息分辨率低、噪声大的缺陷</w:t>
+      </w:r>
+      <w:r>
+        <w:rPr>
+          <w:rStyle w:val="afd"/>
+        </w:rPr>
+        <w:endnoteReference w:id="7"/>
+      </w:r>
+      <w:r>
+        <w:rPr>
+          <w:rStyle w:val="afd"/>
+        </w:rPr>
+        <w:endnoteReference w:id="8"/>
+      </w:r>
+      <w:r>
+        <w:rPr>
+          <w:rFonts w:hint="eastAsia"/>
+        </w:rPr>
         <w:t>。</w:t>
       </w:r>
       <w:r>
-        <w:rPr>
-          <w:rFonts w:hint="eastAsia"/>
-        </w:rPr>
-        <w:t>利用深度相机进行三维扫描,目前有两大问题亟需解决。第一,深度相机普</w:t>
-      </w:r>
-      <w:r>
-        <w:rPr>
-          <w:rFonts w:hint="eastAsia"/>
-        </w:rPr>
-        <w:t>遍存在获取深度信息分辨率低、噪声大的缺陷</w:t>
+        <w:t>第</w:t>
+      </w:r>
+      <w:r>
+        <w:rPr>
+          <w:rFonts w:hint="eastAsia"/>
+        </w:rPr>
+        <w:t>二</w:t>
+      </w:r>
+      <w:r>
+        <w:t>，</w:t>
+      </w:r>
+      <w:r>
+        <w:rPr>
+          <w:rFonts w:hint="eastAsia"/>
+        </w:rPr>
+        <w:t>深度</w:t>
+      </w:r>
+      <w:r>
+        <w:t>相机一般</w:t>
+      </w:r>
+      <w:r>
+        <w:rPr>
+          <w:rFonts w:hint="eastAsia"/>
+        </w:rPr>
+        <w:t>单面积扫描范围小，为了获取物体表面各个角度完整的几何信息,需要对多视角捕获的单帧</w:t>
+      </w:r>
+      <w:r>
+        <w:t>数据进行配准。</w:t>
+      </w:r>
+      <w:r>
+        <w:rPr>
+          <w:rFonts w:hint="eastAsia"/>
+        </w:rPr>
+        <w:t>而对含有噪数据的配准,尤其是动态物体的配准,仍然是一个被广泛关注</w:t>
+      </w:r>
+      <w:r>
+        <w:t>的</w:t>
+      </w:r>
+      <w:r>
+        <w:rPr>
+          <w:rFonts w:hint="eastAsia"/>
+        </w:rPr>
+        <w:t>课题</w:t>
       </w:r>
       <w:r>
         <w:rPr>
           <w:rStyle w:val="afd"/>
         </w:rPr>
-        <w:endnoteReference w:id="7"/>
+        <w:endnoteReference w:id="9"/>
       </w:r>
       <w:r>
         <w:rPr>
           <w:rStyle w:val="afd"/>
         </w:rPr>
-        <w:endnoteReference w:id="8"/>
-      </w:r>
-      <w:r>
-        <w:rPr>
-          <w:rFonts w:hint="eastAsia"/>
-        </w:rPr>
+        <w:endnoteReference w:id="10"/>
+      </w:r>
+      <w:r>
         <w:t>。</w:t>
       </w:r>
     </w:p>
     <w:p>
       <w:pPr>
+        <w:pStyle w:val="a1"/>
+      </w:pPr>
+      <w:r>
+        <w:rPr>
+          <w:rFonts w:hint="eastAsia"/>
+        </w:rPr>
+        <w:t>人</w:t>
+      </w:r>
+      <w:r>
+        <w:t>体测量学及其应用是人机工程的一个十分重要的研究领域。它</w:t>
+      </w:r>
+      <w:r>
+        <w:rPr>
+          <w:rFonts w:hint="eastAsia"/>
+        </w:rPr>
+        <w:t>以</w:t>
+      </w:r>
+      <w:r>
+        <w:t>现在代光学为基础，融合了光电子学，计算机图形学，信息处理，机械技术，电子</w:t>
+      </w:r>
+      <w:r>
+        <w:rPr>
+          <w:rFonts w:hint="eastAsia"/>
+        </w:rPr>
+        <w:t>技术</w:t>
+      </w:r>
+      <w:r>
+        <w:t>，</w:t>
+      </w:r>
+      <w:r>
+        <w:lastRenderedPageBreak/>
+        <w:t>计算机视觉，</w:t>
+      </w:r>
+      <w:r>
+        <w:rPr>
+          <w:rFonts w:hint="eastAsia"/>
+        </w:rPr>
+        <w:t>软</w:t>
+      </w:r>
+      <w:r>
+        <w:t>件应</w:t>
+      </w:r>
+      <w:r>
+        <w:rPr>
+          <w:rFonts w:hint="eastAsia"/>
+        </w:rPr>
+        <w:t>用</w:t>
+      </w:r>
+      <w:r>
+        <w:t>技术</w:t>
+      </w:r>
+      <w:r>
+        <w:rPr>
+          <w:rFonts w:hint="eastAsia"/>
+        </w:rPr>
+        <w:t>和</w:t>
+      </w:r>
+      <w:r>
+        <w:t>传感技术等科学技术于一体</w:t>
+      </w:r>
+      <w:r>
+        <w:rPr>
+          <w:rStyle w:val="afd"/>
+        </w:rPr>
+        <w:endnoteReference w:id="11"/>
+      </w:r>
+      <w:r>
+        <w:t>。人</w:t>
+      </w:r>
+      <w:r>
+        <w:rPr>
+          <w:rFonts w:hint="eastAsia"/>
+        </w:rPr>
+        <w:t>本</w:t>
+      </w:r>
+      <w:r>
+        <w:t>测量通过</w:t>
+      </w:r>
+      <w:r>
+        <w:rPr>
+          <w:rFonts w:hint="eastAsia"/>
+        </w:rPr>
+        <w:t>对</w:t>
+      </w:r>
+      <w:r>
+        <w:t>人体各部位的尺寸测量来确定个体之前和群</w:t>
+      </w:r>
+      <w:r>
+        <w:rPr>
+          <w:rFonts w:hint="eastAsia"/>
+        </w:rPr>
+        <w:t>体</w:t>
+      </w:r>
+      <w:r>
+        <w:t>之</w:t>
+      </w:r>
+      <w:r>
+        <w:rPr>
+          <w:rFonts w:hint="eastAsia"/>
+        </w:rPr>
+        <w:t>间</w:t>
+      </w:r>
+      <w:r>
+        <w:t>在人本尺寸上的</w:t>
+      </w:r>
+      <w:r>
+        <w:rPr>
+          <w:rFonts w:hint="eastAsia"/>
+        </w:rPr>
+        <w:t>差</w:t>
+      </w:r>
+      <w:r>
+        <w:t>别</w:t>
+      </w:r>
+      <w:r>
+        <w:rPr>
+          <w:rFonts w:hint="eastAsia"/>
+        </w:rPr>
+        <w:t>，</w:t>
+      </w:r>
+      <w:r>
+        <w:t>用来研究人的形</w:t>
+      </w:r>
+      <w:r>
+        <w:rPr>
+          <w:rFonts w:hint="eastAsia"/>
+        </w:rPr>
+        <w:t>态</w:t>
+      </w:r>
+      <w:r>
+        <w:t>特征</w:t>
+      </w:r>
+      <w:r>
+        <w:rPr>
+          <w:rStyle w:val="afd"/>
+        </w:rPr>
+        <w:endnoteReference w:id="12"/>
+      </w:r>
+      <w:r>
+        <w:rPr>
+          <w:rFonts w:hint="eastAsia"/>
+        </w:rPr>
+        <w:t>。</w:t>
+      </w:r>
+      <w:r>
+        <w:t>目前</w:t>
+      </w:r>
+      <w:r>
+        <w:rPr>
+          <w:rFonts w:hint="eastAsia"/>
+        </w:rPr>
+        <w:t>，</w:t>
+      </w:r>
+      <w:r>
+        <w:t>世界上</w:t>
+      </w:r>
+      <w:r>
+        <w:rPr>
+          <w:rFonts w:hint="eastAsia"/>
+        </w:rPr>
+        <w:t>已有90多</w:t>
+      </w:r>
+      <w:r>
+        <w:t>个大规模的人体测量数</w:t>
+      </w:r>
+      <w:r>
+        <w:rPr>
+          <w:rFonts w:hint="eastAsia"/>
+        </w:rPr>
+        <w:t>据</w:t>
+      </w:r>
+      <w:r>
+        <w:t>库，其中欧</w:t>
+      </w:r>
+      <w:r>
+        <w:rPr>
+          <w:rFonts w:hint="eastAsia"/>
+        </w:rPr>
+        <w:t>美</w:t>
+      </w:r>
+      <w:r>
+        <w:t>国家占了大部分，亚洲国家</w:t>
+      </w:r>
+      <w:r>
+        <w:rPr>
+          <w:rFonts w:hint="eastAsia"/>
+        </w:rPr>
+        <w:t>约</w:t>
+      </w:r>
+      <w:r>
+        <w:t>有</w:t>
+      </w:r>
+      <w:r>
+        <w:rPr>
+          <w:rFonts w:hint="eastAsia"/>
+        </w:rPr>
+        <w:t>10个</w:t>
+      </w:r>
+      <w:r>
+        <w:t>，而日</w:t>
+      </w:r>
+      <w:r>
+        <w:rPr>
+          <w:rFonts w:hint="eastAsia"/>
+        </w:rPr>
+        <w:t>本</w:t>
+      </w:r>
+      <w:r>
+        <w:t>占了一</w:t>
+      </w:r>
+      <w:r>
+        <w:rPr>
+          <w:rFonts w:hint="eastAsia"/>
+        </w:rPr>
+        <w:t>半</w:t>
+      </w:r>
+      <w:r>
+        <w:t>以上。其</w:t>
+      </w:r>
+      <w:r>
+        <w:rPr>
+          <w:rFonts w:hint="eastAsia"/>
+        </w:rPr>
+        <w:t>中</w:t>
+      </w:r>
+      <w:r>
+        <w:t>CAESAR(Civilian American and European Survey of Anthropometry Research)</w:t>
+      </w:r>
+      <w:r>
+        <w:rPr>
+          <w:rFonts w:hint="eastAsia"/>
+        </w:rPr>
+        <w:t>人</w:t>
+      </w:r>
+      <w:r>
+        <w:t>体测量研究计划，在美国，加拿大，荷兰，意大利</w:t>
+      </w:r>
+      <w:r>
+        <w:rPr>
+          <w:rFonts w:hint="eastAsia"/>
+        </w:rPr>
+        <w:t>等</w:t>
+      </w:r>
+      <w:r>
+        <w:t>国</w:t>
+      </w:r>
+      <w:r>
+        <w:rPr>
+          <w:rFonts w:hint="eastAsia"/>
+        </w:rPr>
+        <w:t>家</w:t>
+      </w:r>
+      <w:r>
+        <w:t>得到了广泛的应用</w:t>
+      </w:r>
+      <w:r>
+        <w:rPr>
+          <w:rStyle w:val="afd"/>
+        </w:rPr>
+        <w:endnoteReference w:id="13"/>
+      </w:r>
+      <w:r>
+        <w:t>。</w:t>
+      </w:r>
+    </w:p>
+    <w:p>
+      <w:pPr>
+        <w:pStyle w:val="a1"/>
+      </w:pPr>
+      <w:r>
+        <w:rPr>
+          <w:rFonts w:hint="eastAsia"/>
+        </w:rPr>
+        <w:t>随</w:t>
+      </w:r>
+      <w:r>
+        <w:t>着</w:t>
+      </w:r>
+      <w:r>
+        <w:rPr>
+          <w:rFonts w:hint="eastAsia"/>
+        </w:rPr>
+        <w:t>服装</w:t>
+      </w:r>
+      <w:r>
+        <w:t>行业的迅速发展，采用传统的手工</w:t>
+      </w:r>
+      <w:r>
+        <w:rPr>
+          <w:rFonts w:hint="eastAsia"/>
+        </w:rPr>
+        <w:t>人体</w:t>
+      </w:r>
+      <w:r>
+        <w:t>测量方法已</w:t>
+      </w:r>
+      <w:r>
+        <w:rPr>
+          <w:rFonts w:hint="eastAsia"/>
+        </w:rPr>
+        <w:t>很</w:t>
+      </w:r>
+      <w:r>
+        <w:t>难</w:t>
+      </w:r>
+      <w:r>
+        <w:rPr>
+          <w:rFonts w:hint="eastAsia"/>
+        </w:rPr>
+        <w:t>满</w:t>
+      </w:r>
+      <w:r>
+        <w:t>足快速，准确，大批量</w:t>
+      </w:r>
+      <w:r>
+        <w:rPr>
+          <w:rFonts w:hint="eastAsia"/>
+        </w:rPr>
+        <w:t>测量</w:t>
+      </w:r>
+      <w:r>
+        <w:t>的需</w:t>
+      </w:r>
+      <w:r>
+        <w:rPr>
+          <w:rFonts w:hint="eastAsia"/>
+        </w:rPr>
+        <w:t>要</w:t>
+      </w:r>
+      <w:r>
+        <w:t>。由于</w:t>
+      </w:r>
+      <w:r>
+        <w:rPr>
+          <w:rFonts w:hint="eastAsia"/>
+        </w:rPr>
+        <w:t>计算</w:t>
+      </w:r>
+      <w:r>
+        <w:t>机视觉技术的不断发展，导致了人体测量技术由手工向自动，接触式向非接触工方向发展。</w:t>
+      </w:r>
+    </w:p>
+    <w:p>
+      <w:pPr>
+        <w:pStyle w:val="a1"/>
+        <w:rPr>
+          <w:rFonts w:hint="eastAsia"/>
+        </w:rPr>
+      </w:pPr>
+      <w:r>
+        <w:rPr>
+          <w:rFonts w:hint="eastAsia"/>
+        </w:rPr>
+        <w:t>非</w:t>
+      </w:r>
+      <w:r>
+        <w:t>接触式三维人体自动测量技术弥补了以前测量方法的不足</w:t>
+      </w:r>
+      <w:r>
+        <w:rPr>
+          <w:rFonts w:hint="eastAsia"/>
+        </w:rPr>
+        <w:t>，</w:t>
+      </w:r>
+      <w:r>
+        <w:t>能够快速得到人体的三</w:t>
+      </w:r>
+      <w:r>
+        <w:rPr>
+          <w:rFonts w:hint="eastAsia"/>
+        </w:rPr>
+        <w:t>维形</w:t>
+      </w:r>
+      <w:r>
+        <w:t>体表面</w:t>
+      </w:r>
+      <w:r>
+        <w:rPr>
+          <w:rFonts w:hint="eastAsia"/>
+        </w:rPr>
+        <w:t>的</w:t>
+      </w:r>
+      <w:r>
+        <w:t>点</w:t>
+      </w:r>
+      <w:r>
+        <w:rPr>
+          <w:rFonts w:hint="eastAsia"/>
+        </w:rPr>
+        <w:t>云</w:t>
+      </w:r>
+      <w:r>
+        <w:t>数据,</w:t>
+      </w:r>
+      <w:r>
+        <w:rPr>
+          <w:rFonts w:hint="eastAsia"/>
+        </w:rPr>
+        <w:t>使</w:t>
+      </w:r>
+      <w:r>
+        <w:t>测量结果更加</w:t>
+      </w:r>
+      <w:r>
+        <w:rPr>
+          <w:rFonts w:hint="eastAsia"/>
+        </w:rPr>
+        <w:t>准确</w:t>
+      </w:r>
+      <w:r>
+        <w:rPr>
+          <w:rFonts w:hint="eastAsia"/>
+        </w:rPr>
+        <w:t>。</w:t>
+      </w:r>
+      <w:r>
+        <w:t>通</w:t>
+      </w:r>
+      <w:r>
+        <w:rPr>
+          <w:rFonts w:hint="eastAsia"/>
+        </w:rPr>
+        <w:t>过</w:t>
+      </w:r>
+      <w:r>
+        <w:t>Kinect</w:t>
+      </w:r>
+      <w:r>
+        <w:rPr>
+          <w:rFonts w:hint="eastAsia"/>
+        </w:rPr>
+        <w:t>重构</w:t>
+      </w:r>
+      <w:r>
+        <w:t>的三</w:t>
+      </w:r>
+      <w:r>
+        <w:rPr>
+          <w:rFonts w:hint="eastAsia"/>
+        </w:rPr>
+        <w:t>维人</w:t>
+      </w:r>
+      <w:r>
+        <w:t>体能</w:t>
+      </w:r>
+      <w:r>
+        <w:rPr>
+          <w:rFonts w:hint="eastAsia"/>
+        </w:rPr>
+        <w:t>够</w:t>
+      </w:r>
+      <w:r>
+        <w:t>更</w:t>
+      </w:r>
+      <w:r>
+        <w:rPr>
+          <w:rFonts w:hint="eastAsia"/>
+        </w:rPr>
+        <w:t>加</w:t>
+      </w:r>
+      <w:r>
+        <w:t>方便</w:t>
+      </w:r>
+      <w:r>
+        <w:rPr>
+          <w:rFonts w:hint="eastAsia"/>
+        </w:rPr>
+        <w:t>迅速精</w:t>
+      </w:r>
+      <w:r>
+        <w:t>确的</w:t>
+      </w:r>
+      <w:r>
+        <w:rPr>
+          <w:rFonts w:hint="eastAsia"/>
+        </w:rPr>
+        <w:t>进行</w:t>
+      </w:r>
+      <w:r>
+        <w:t>人体测量。</w:t>
+      </w:r>
+    </w:p>
+    <w:p>
+      <w:pPr>
         <w:pStyle w:val="2"/>
       </w:pPr>
       <w:bookmarkStart w:id="12" w:name="_Toc374381708"/>
@@ -3188,13 +3723,541 @@
     </w:p>
     <w:p>
       <w:pPr>
+        <w:pStyle w:val="3"/>
+      </w:pPr>
+      <w:r>
+        <w:rPr>
+          <w:rFonts w:hint="eastAsia"/>
+        </w:rPr>
+        <w:t>基</w:t>
+      </w:r>
+      <w:r>
+        <w:t>于</w:t>
+      </w:r>
+      <w:r>
+        <w:t>K</w:t>
+      </w:r>
+      <w:r>
+        <w:t>inect的三维物</w:t>
+      </w:r>
+      <w:r>
+        <w:rPr>
+          <w:rFonts w:hint="eastAsia"/>
+        </w:rPr>
+        <w:t>体建模</w:t>
+      </w:r>
+    </w:p>
+    <w:p>
+      <w:pPr>
+        <w:autoSpaceDE w:val="0"/>
+        <w:autoSpaceDN w:val="0"/>
+        <w:adjustRightInd w:val="0"/>
+        <w:spacing w:line="240" w:lineRule="auto"/>
+        <w:jc w:val="left"/>
+        <w:rPr>
+          <w:rFonts w:hint="eastAsia"/>
+        </w:rPr>
+      </w:pPr>
+      <w:r>
+        <w:rPr>
+          <w:rFonts w:hint="eastAsia"/>
+        </w:rPr>
+        <w:t>随</w:t>
+      </w:r>
+      <w:r>
+        <w:t>着深度相机的</w:t>
+      </w:r>
+      <w:r>
+        <w:rPr>
+          <w:rFonts w:hint="eastAsia"/>
+        </w:rPr>
+        <w:t>快速</w:t>
+      </w:r>
+      <w:r>
+        <w:t>发展，</w:t>
+      </w:r>
+      <w:r>
+        <w:rPr>
+          <w:rFonts w:hint="eastAsia"/>
+        </w:rPr>
+        <w:t>特别</w:t>
+      </w:r>
+      <w:r>
+        <w:t>是</w:t>
+      </w:r>
+      <w:r>
+        <w:t>Kinect</w:t>
+      </w:r>
+      <w:r>
+        <w:rPr>
+          <w:rFonts w:hint="eastAsia"/>
+        </w:rPr>
+        <w:t>作</w:t>
+      </w:r>
+      <w:r>
+        <w:t>为微软</w:t>
+      </w:r>
+      <w:r>
+        <w:t>Xbox360</w:t>
+      </w:r>
+      <w:r>
+        <w:rPr>
+          <w:rFonts w:hint="eastAsia"/>
+        </w:rPr>
+        <w:t>的</w:t>
+      </w:r>
+      <w:r>
+        <w:t>外设，主要用于人机实时交互，</w:t>
+      </w:r>
+      <w:r>
+        <w:rPr>
+          <w:rFonts w:hint="eastAsia"/>
+        </w:rPr>
+        <w:t>但也有一些文献报道将其用在三维重建中</w:t>
+      </w:r>
+      <w:r>
+        <w:rPr>
+          <w:rFonts w:hint="eastAsia"/>
+        </w:rPr>
+        <w:t>。</w:t>
+      </w:r>
+      <w:r>
+        <w:rPr>
+          <w:rFonts w:hint="eastAsia"/>
+        </w:rPr>
+        <w:t xml:space="preserve">Engelhard </w:t>
+      </w:r>
+      <w:r>
+        <w:rPr>
+          <w:rFonts w:hint="eastAsia"/>
+        </w:rPr>
+        <w:t>等</w:t>
+      </w:r>
+      <w:r>
+        <w:rPr>
+          <w:rStyle w:val="afd"/>
+        </w:rPr>
+        <w:endnoteReference w:id="14"/>
+      </w:r>
+      <w:r>
+        <w:rPr>
+          <w:rFonts w:hint="eastAsia"/>
+        </w:rPr>
+        <w:t>利用</w:t>
+      </w:r>
+      <w:r>
+        <w:rPr>
+          <w:rFonts w:hint="eastAsia"/>
+        </w:rPr>
+        <w:t xml:space="preserve">Kinect </w:t>
+      </w:r>
+      <w:r>
+        <w:rPr>
+          <w:rFonts w:hint="eastAsia"/>
+        </w:rPr>
+        <w:t>提供的</w:t>
+      </w:r>
+      <w:r>
+        <w:rPr>
+          <w:rFonts w:hint="eastAsia"/>
+        </w:rPr>
+        <w:t xml:space="preserve">RGB-D </w:t>
+      </w:r>
+      <w:r>
+        <w:rPr>
+          <w:rFonts w:hint="eastAsia"/>
+        </w:rPr>
+        <w:t>相机实现了一个实时的视觉</w:t>
+      </w:r>
+      <w:r>
+        <w:rPr>
+          <w:rFonts w:hint="eastAsia"/>
+        </w:rPr>
+        <w:t xml:space="preserve">SLAM </w:t>
+      </w:r>
+      <w:r>
+        <w:rPr>
+          <w:rFonts w:hint="eastAsia"/>
+        </w:rPr>
+        <w:t>系统</w:t>
+      </w:r>
+      <w:r>
+        <w:rPr>
+          <w:rFonts w:hint="eastAsia"/>
+        </w:rPr>
+        <w:t xml:space="preserve">, </w:t>
+      </w:r>
+      <w:r>
+        <w:rPr>
+          <w:rFonts w:hint="eastAsia"/>
+        </w:rPr>
+        <w:t>该系统能够用于场景重建</w:t>
+      </w:r>
+      <w:r>
+        <w:rPr>
+          <w:rFonts w:hint="eastAsia"/>
+        </w:rPr>
+        <w:t xml:space="preserve">. </w:t>
+      </w:r>
+      <w:r>
+        <w:rPr>
+          <w:rFonts w:hint="eastAsia"/>
+        </w:rPr>
+        <w:t>其主要方法是利用彩色摄像机进行</w:t>
+      </w:r>
+      <w:r>
+        <w:rPr>
+          <w:rFonts w:hint="eastAsia"/>
+        </w:rPr>
+        <w:t xml:space="preserve">SURF </w:t>
+      </w:r>
+      <w:r>
+        <w:rPr>
+          <w:rFonts w:hint="eastAsia"/>
+        </w:rPr>
+        <w:t>特征匹配</w:t>
+      </w:r>
+      <w:r>
+        <w:rPr>
+          <w:rStyle w:val="afd"/>
+        </w:rPr>
+        <w:endnoteReference w:id="15"/>
+      </w:r>
+      <w:r>
+        <w:rPr>
+          <w:rFonts w:hint="eastAsia"/>
+        </w:rPr>
+        <w:t>,</w:t>
+      </w:r>
+      <w:r>
+        <w:rPr>
+          <w:rFonts w:hint="eastAsia"/>
+        </w:rPr>
+        <w:t>先获得摄像机位置的初值</w:t>
+      </w:r>
+      <w:r>
+        <w:rPr>
+          <w:rFonts w:hint="eastAsia"/>
+        </w:rPr>
+        <w:t xml:space="preserve">, </w:t>
+      </w:r>
+      <w:r>
+        <w:rPr>
+          <w:rFonts w:hint="eastAsia"/>
+        </w:rPr>
+        <w:t>然后用</w:t>
+      </w:r>
+      <w:r>
+        <w:rPr>
+          <w:rFonts w:hint="eastAsia"/>
+        </w:rPr>
+        <w:t xml:space="preserve">ICP (Iterativeclosest point) </w:t>
+      </w:r>
+      <w:r>
+        <w:rPr>
+          <w:rFonts w:hint="eastAsia"/>
+        </w:rPr>
+        <w:t>算法</w:t>
+      </w:r>
+      <w:r>
+        <w:rPr>
+          <w:rStyle w:val="afd"/>
+        </w:rPr>
+        <w:endnoteReference w:id="16"/>
+      </w:r>
+      <w:r>
+        <w:rPr>
+          <w:rFonts w:hint="eastAsia"/>
+        </w:rPr>
+        <w:t xml:space="preserve"> </w:t>
+      </w:r>
+      <w:r>
+        <w:rPr>
+          <w:rFonts w:hint="eastAsia"/>
+        </w:rPr>
+        <w:t>进行点云配准并对相机位置进行优化</w:t>
+      </w:r>
+      <w:r>
+        <w:rPr>
+          <w:rFonts w:hint="eastAsia"/>
+        </w:rPr>
+        <w:t xml:space="preserve">. Henry </w:t>
+      </w:r>
+      <w:r>
+        <w:rPr>
+          <w:rFonts w:hint="eastAsia"/>
+        </w:rPr>
+        <w:t>等</w:t>
+      </w:r>
+      <w:r>
+        <w:rPr>
+          <w:rStyle w:val="afd"/>
+        </w:rPr>
+        <w:endnoteReference w:id="17"/>
+      </w:r>
+      <w:r>
+        <w:rPr>
+          <w:rStyle w:val="afd"/>
+        </w:rPr>
+        <w:endnoteReference w:id="18"/>
+      </w:r>
+      <w:r>
+        <w:rPr>
+          <w:rFonts w:hint="eastAsia"/>
+        </w:rPr>
+        <w:t xml:space="preserve"> </w:t>
+      </w:r>
+      <w:r>
+        <w:rPr>
+          <w:rFonts w:hint="eastAsia"/>
+        </w:rPr>
+        <w:t>利用</w:t>
+      </w:r>
+      <w:r>
+        <w:rPr>
+          <w:rFonts w:hint="eastAsia"/>
+        </w:rPr>
+        <w:t xml:space="preserve">Kinect </w:t>
+      </w:r>
+      <w:r>
+        <w:rPr>
+          <w:rFonts w:hint="eastAsia"/>
+        </w:rPr>
+        <w:t>实现了一个交互式的三维重建系统</w:t>
+      </w:r>
+      <w:r>
+        <w:rPr>
+          <w:rFonts w:hint="eastAsia"/>
+        </w:rPr>
+        <w:t xml:space="preserve">, </w:t>
+      </w:r>
+      <w:r>
+        <w:rPr>
+          <w:rFonts w:hint="eastAsia"/>
+        </w:rPr>
+        <w:t>该系统仅选取关键帧进行</w:t>
+      </w:r>
+      <w:r>
+        <w:rPr>
+          <w:rFonts w:hint="eastAsia"/>
+        </w:rPr>
+        <w:t xml:space="preserve">ICP </w:t>
+      </w:r>
+      <w:r>
+        <w:rPr>
+          <w:rFonts w:hint="eastAsia"/>
+        </w:rPr>
+        <w:t>配准</w:t>
+      </w:r>
+      <w:r>
+        <w:rPr>
+          <w:rFonts w:hint="eastAsia"/>
+        </w:rPr>
+        <w:t xml:space="preserve">. </w:t>
+      </w:r>
+      <w:r>
+        <w:rPr>
+          <w:rFonts w:hint="eastAsia"/>
+        </w:rPr>
+        <w:t>这两种方法均需要进行图像特征提取与匹配</w:t>
+      </w:r>
+      <w:r>
+        <w:rPr>
+          <w:rFonts w:hint="eastAsia"/>
+        </w:rPr>
+        <w:t xml:space="preserve">, </w:t>
+      </w:r>
+      <w:r>
+        <w:rPr>
+          <w:rFonts w:hint="eastAsia"/>
+        </w:rPr>
+        <w:t>而一般的物体图像则较难提取出可靠的匹配特征</w:t>
+      </w:r>
+      <w:r>
+        <w:rPr>
+          <w:rFonts w:hint="eastAsia"/>
+        </w:rPr>
+        <w:t xml:space="preserve">. Izadi </w:t>
+      </w:r>
+      <w:r>
+        <w:rPr>
+          <w:rFonts w:hint="eastAsia"/>
+        </w:rPr>
+        <w:t>等</w:t>
+      </w:r>
+      <w:r>
+        <w:rPr>
+          <w:rFonts w:hint="eastAsia"/>
+        </w:rPr>
+        <w:t xml:space="preserve">[4?5] </w:t>
+      </w:r>
+      <w:r>
+        <w:rPr>
+          <w:rFonts w:hint="eastAsia"/>
+        </w:rPr>
+        <w:t>给出了一种基于</w:t>
+      </w:r>
+      <w:r>
+        <w:rPr>
+          <w:rFonts w:hint="eastAsia"/>
+        </w:rPr>
+        <w:t xml:space="preserve">GPU </w:t>
+      </w:r>
+      <w:r>
+        <w:rPr>
+          <w:rFonts w:hint="eastAsia"/>
+        </w:rPr>
+        <w:t>并行计算的实时定位与重建系统</w:t>
+      </w:r>
+      <w:r>
+        <w:rPr>
+          <w:rFonts w:hint="eastAsia"/>
+        </w:rPr>
+        <w:t xml:space="preserve">, </w:t>
+      </w:r>
+      <w:r>
+        <w:rPr>
+          <w:rFonts w:hint="eastAsia"/>
+        </w:rPr>
+        <w:t>并实现了动态场景的增强现实应用</w:t>
+      </w:r>
+      <w:r>
+        <w:rPr>
+          <w:rFonts w:hint="eastAsia"/>
+        </w:rPr>
+        <w:t xml:space="preserve">. </w:t>
+      </w:r>
+      <w:r>
+        <w:rPr>
+          <w:rFonts w:hint="eastAsia"/>
+        </w:rPr>
+        <w:t>但该系统重建结果依赖于实时的</w:t>
+      </w:r>
+      <w:r>
+        <w:rPr>
+          <w:rFonts w:hint="eastAsia"/>
+        </w:rPr>
+        <w:t xml:space="preserve">ICP </w:t>
+      </w:r>
+      <w:r>
+        <w:rPr>
+          <w:rFonts w:hint="eastAsia"/>
+        </w:rPr>
+        <w:t>配准</w:t>
+      </w:r>
+      <w:r>
+        <w:rPr>
+          <w:rFonts w:hint="eastAsia"/>
+        </w:rPr>
+        <w:t xml:space="preserve">, </w:t>
+      </w:r>
+      <w:r>
+        <w:rPr>
+          <w:rFonts w:hint="eastAsia"/>
+        </w:rPr>
+        <w:t>配准错误影响系统的稳定性</w:t>
+      </w:r>
+      <w:r>
+        <w:rPr>
+          <w:rFonts w:hint="eastAsia"/>
+        </w:rPr>
+        <w:t xml:space="preserve">, </w:t>
+      </w:r>
+      <w:r>
+        <w:rPr>
+          <w:rFonts w:hint="eastAsia"/>
+        </w:rPr>
+        <w:t>而配准误差使得重建的三维模型存在一定的环闭合</w:t>
+      </w:r>
+      <w:r>
+        <w:rPr>
+          <w:rFonts w:hint="eastAsia"/>
+        </w:rPr>
+        <w:t xml:space="preserve">(Loop-closure) </w:t>
+      </w:r>
+      <w:r>
+        <w:rPr>
+          <w:rFonts w:hint="eastAsia"/>
+        </w:rPr>
+        <w:t>问题</w:t>
+      </w:r>
+      <w:r>
+        <w:rPr>
+          <w:rFonts w:hint="eastAsia"/>
+        </w:rPr>
+        <w:t>.</w:t>
+      </w:r>
+    </w:p>
+    <w:p>
+      <w:pPr>
+        <w:pStyle w:val="2"/>
+      </w:pPr>
+      <w:bookmarkStart w:id="14" w:name="_Toc374381709"/>
+      <w:r>
+        <w:rPr>
+          <w:rFonts w:hint="eastAsia"/>
+        </w:rPr>
+        <w:t>研究内容</w:t>
+      </w:r>
+      <w:bookmarkEnd w:id="14"/>
+    </w:p>
+    <w:p>
+      <w:pPr>
         <w:pStyle w:val="a1"/>
       </w:pPr>
       <w:r>
         <w:rPr>
           <w:rFonts w:hint="eastAsia"/>
         </w:rPr>
-        <w:t>国际上最早出现的服装 CAD 系统是美国十 1972 年研制的 MARCON 系统。在此基础上，美国 Gerber 公司研制出一系列服装 CAD 产品推向国际市场，成为这类系统的先驱。在随后的短短数十年内有很多系统问世。</w:t>
+        <w:t>本文的主要工作，就是要深入研究3D穿衣动画系统中的理论难题和技术障碍，探索更加先进的3D衣服动画模型和数值求解算法</w:t>
+      </w:r>
+      <w:r>
+        <w:rPr>
+          <w:rFonts w:hint="eastAsia"/>
+        </w:rPr>
+        <w:t>，</w:t>
+      </w:r>
+      <w:r>
+        <w:rPr>
+          <w:rFonts w:hint="eastAsia"/>
+        </w:rPr>
+        <w:t>以期在仿真的真实性和实时性等方面进一步取得突破</w:t>
+      </w:r>
+      <w:r>
+        <w:rPr>
+          <w:rFonts w:hint="eastAsia"/>
+        </w:rPr>
+        <w:t>，</w:t>
+      </w:r>
+      <w:r>
+        <w:rPr>
+          <w:rFonts w:hint="eastAsia"/>
+        </w:rPr>
+        <w:t>使得顾客在未来借助电脑可以看到试穿衣服的动画效果</w:t>
+      </w:r>
+      <w:r>
+        <w:rPr>
+          <w:rFonts w:hint="eastAsia"/>
+        </w:rPr>
+        <w:t>，</w:t>
+      </w:r>
+      <w:r>
+        <w:rPr>
+          <w:rFonts w:hint="eastAsia"/>
+        </w:rPr>
+        <w:t>判断衣服尺寸是否合身、搭配是否协调</w:t>
+      </w:r>
+      <w:r>
+        <w:rPr>
+          <w:rFonts w:hint="eastAsia"/>
+        </w:rPr>
+        <w:t>，</w:t>
+      </w:r>
+      <w:r>
+        <w:rPr>
+          <w:rFonts w:hint="eastAsia"/>
+        </w:rPr>
+        <w:t>这对传统的网络服装销售行业将是革命性的推动。</w:t>
       </w:r>
     </w:p>
     <w:p>
@@ -3205,154 +4268,44 @@
         <w:rPr>
           <w:rFonts w:hint="eastAsia"/>
         </w:rPr>
+        <w:t>本文</w:t>
+      </w:r>
+      <w:r>
+        <w:rPr>
+          <w:rFonts w:hint="eastAsia"/>
+        </w:rPr>
+        <w:t>拟采取使用物理的布料仿真模型，</w:t>
+      </w:r>
+      <w:r>
+        <w:rPr>
+          <w:rFonts w:hint="eastAsia"/>
+        </w:rPr>
+        <w:t>将现实世界中的布料近似表达为可以量化的物理表示模型，并</w:t>
+      </w:r>
+      <w:r>
+        <w:rPr>
+          <w:rFonts w:hint="eastAsia"/>
+        </w:rPr>
+        <w:t>建立常微分方程组</w:t>
+      </w:r>
+      <w:r>
+        <w:rPr>
+          <w:rFonts w:hint="eastAsia"/>
+        </w:rPr>
+        <w:t>，</w:t>
+      </w:r>
+      <w:r>
+        <w:rPr>
+          <w:rFonts w:hint="eastAsia"/>
+        </w:rPr>
+        <w:t>利用数值计算方法中的理论，近似</w:t>
+      </w:r>
+      <w:r>
+        <w:rPr>
+          <w:rFonts w:hint="eastAsia"/>
+        </w:rPr>
         <w:lastRenderedPageBreak/>
-        <w:t>国内从 80 年代中期开始，至今也开发出不少服装 CAD 系统中国的航天 710研究所推出了服装 CAD（ComputerAided Design）系统即 ARISA，服装 CAD 系统包括两大部分，电脑设计系统和电脑试衣系统，其中电脑试衣系统采用数码相机将顾客影像摄入，计算机系统中存储了上千种成衣款式任顾客随意挑选，并在电脑上试穿在自己身上，从而选出最佳的服装，但没有进行三维人体测量，因而难以满足顾客的要求。</w:t>
-      </w:r>
-    </w:p>
-    <w:p>
-      <w:pPr>
-        <w:pStyle w:val="a1"/>
-      </w:pPr>
-      <w:r>
-        <w:rPr>
-          <w:rFonts w:hint="eastAsia"/>
-        </w:rPr>
-        <w:t>美国 My Virtual Model 公司开发了一种“My Virtual Model”，用户只要输入身高、体重、肤色以及头发的颜色等数据，按用户的体态特征自动生成的虚拟模特就会出现在屏幕上，试穿用户相中的衣物。</w:t>
-      </w:r>
-    </w:p>
-    <w:p>
-      <w:pPr>
-        <w:pStyle w:val="a1"/>
-      </w:pPr>
-      <w:r>
-        <w:rPr>
-          <w:rFonts w:hint="eastAsia"/>
-        </w:rPr>
-        <w:t>瑞士的 Marilab 实验室是专门从事 3D 服装效果仿真与动画的研究小组，它的研究范围从人脸识别、3D 动态人体模型到动态 3D 着装效果仿真甚至十虚拟环境中的人体着装动画。</w:t>
-      </w:r>
-    </w:p>
-    <w:p>
-      <w:pPr>
-        <w:pStyle w:val="a1"/>
-      </w:pPr>
-      <w:r>
-        <w:rPr>
-          <w:rFonts w:hint="eastAsia"/>
-        </w:rPr>
-        <w:t>通过对目前三维试衣系统的一些应用，可见三维试衣系统在单机软件上的使用已经取得了非常好的效果，但是其在网络上的应用依然处于起步的阶段，不仅从画面的细腻程度，还是模型变化的灵活程度上来说都与单机软件差距很大。所以网络三维试衣系统的发展潜力还是比较大的。</w:t>
-      </w:r>
-    </w:p>
-    <w:p>
-      <w:pPr>
-        <w:pStyle w:val="2"/>
-      </w:pPr>
-      <w:bookmarkStart w:id="13" w:name="_Toc374381709"/>
-      <w:r>
-        <w:rPr>
-          <w:rFonts w:hint="eastAsia"/>
-        </w:rPr>
-        <w:t>研究内容</w:t>
-      </w:r>
-      <w:bookmarkEnd w:id="13"/>
-    </w:p>
-    <w:p>
-      <w:pPr>
-        <w:pStyle w:val="a1"/>
-      </w:pPr>
-      <w:r>
-        <w:rPr>
-          <w:rFonts w:hint="eastAsia"/>
-        </w:rPr>
-        <w:t>本文的主要工作，就是要深入研究3D穿衣动画系统中的理论难题和技术障碍，探索更加先进的3D衣服动画模型和数值求解算法</w:t>
-      </w:r>
-      <w:r>
-        <w:rPr>
-          <w:rFonts w:hint="eastAsia"/>
-        </w:rPr>
-        <w:t>，</w:t>
-      </w:r>
-      <w:r>
-        <w:rPr>
-          <w:rFonts w:hint="eastAsia"/>
-        </w:rPr>
-        <w:t>以期在仿真的真实性和实时性等方面进一步取得突破</w:t>
-      </w:r>
-      <w:r>
-        <w:rPr>
-          <w:rFonts w:hint="eastAsia"/>
-        </w:rPr>
-        <w:t>，</w:t>
-      </w:r>
-      <w:r>
-        <w:rPr>
-          <w:rFonts w:hint="eastAsia"/>
-        </w:rPr>
-        <w:t>使得顾客在未来借助电脑可以看到试穿衣服的动画效果</w:t>
-      </w:r>
-      <w:r>
-        <w:rPr>
-          <w:rFonts w:hint="eastAsia"/>
-        </w:rPr>
-        <w:t>，</w:t>
-      </w:r>
-      <w:r>
-        <w:rPr>
-          <w:rFonts w:hint="eastAsia"/>
-        </w:rPr>
-        <w:t>判断衣服尺寸是否合身、搭配是否协调</w:t>
-      </w:r>
-      <w:r>
-        <w:rPr>
-          <w:rFonts w:hint="eastAsia"/>
-        </w:rPr>
-        <w:t>，</w:t>
-      </w:r>
-      <w:r>
-        <w:rPr>
-          <w:rFonts w:hint="eastAsia"/>
-        </w:rPr>
-        <w:t>这对传统的网络服装销售行业将是革命性的推动。</w:t>
-      </w:r>
-    </w:p>
-    <w:p>
-      <w:pPr>
-        <w:pStyle w:val="a1"/>
-      </w:pPr>
-      <w:r>
-        <w:rPr>
-          <w:rFonts w:hint="eastAsia"/>
-        </w:rPr>
-        <w:t>本文</w:t>
-      </w:r>
-      <w:r>
-        <w:rPr>
-          <w:rFonts w:hint="eastAsia"/>
-        </w:rPr>
-        <w:t>拟采取使用物理的布料仿真模型，</w:t>
-      </w:r>
-      <w:r>
-        <w:rPr>
-          <w:rFonts w:hint="eastAsia"/>
-        </w:rPr>
-        <w:t>将现实世界中的布料近似表达为可以量化的物理表示模型，并</w:t>
-      </w:r>
-      <w:r>
-        <w:rPr>
-          <w:rFonts w:hint="eastAsia"/>
-        </w:rPr>
-        <w:t>建立常微分方程组</w:t>
-      </w:r>
-      <w:r>
-        <w:rPr>
-          <w:rFonts w:hint="eastAsia"/>
-        </w:rPr>
-        <w:t>，</w:t>
-      </w:r>
-      <w:r>
-        <w:rPr>
-          <w:rFonts w:hint="eastAsia"/>
-        </w:rPr>
-        <w:t>利用数值计算方法中的理论，近似地求解得到布料在下一时刻的状态。在衣服动画中，除了布料仿真中的必要步骤外，还需要处理衣服和人体间的碰撞检测，基本流程详见</w:t>
+        <w:t>地求解得到布料在下一时刻的状态。在衣服动画中，除了布料仿真中的必要步骤外，还需要处理衣服和人体间的碰撞检测，基本流程详见</w:t>
       </w:r>
       <w:r>
         <w:fldChar w:fldCharType="begin"/>
@@ -3850,7 +4803,7 @@
           <w:szCs w:val="21"/>
         </w:rPr>
       </w:pPr>
-      <w:bookmarkStart w:id="14" w:name="_Ref374369860"/>
+      <w:bookmarkStart w:id="15" w:name="_Ref374369860"/>
       <w:r>
         <w:rPr>
           <w:rFonts w:hint="eastAsia"/>
@@ -3956,7 +4909,7 @@
         </w:rPr>
         <w:fldChar w:fldCharType="end"/>
       </w:r>
-      <w:bookmarkEnd w:id="14"/>
+      <w:bookmarkEnd w:id="15"/>
       <w:r>
         <w:rPr>
           <w:rFonts w:hint="eastAsia"/>
@@ -3970,14 +4923,14 @@
       <w:pPr>
         <w:pStyle w:val="1"/>
       </w:pPr>
-      <w:bookmarkStart w:id="15" w:name="_Toc374381710"/>
+      <w:bookmarkStart w:id="16" w:name="_Toc374381710"/>
       <w:r>
         <w:rPr>
           <w:rFonts w:hint="eastAsia"/>
         </w:rPr>
         <w:t>服装建模</w:t>
       </w:r>
-      <w:bookmarkEnd w:id="15"/>
+      <w:bookmarkEnd w:id="16"/>
     </w:p>
     <w:p>
       <w:pPr>
@@ -4031,7 +4984,14 @@
         <w:rPr>
           <w:rFonts w:hint="eastAsia"/>
         </w:rPr>
-        <w:t>材料、不同的编织结构、甚至不同的裁剪方法，其形变特性也各不相同，因此布料仿真在计算机3D虚拟现实技术中是一个极具挑战性的难题。</w:t>
+        <w:t>材料、不同的编织结构、甚至不同的裁剪方法，其形变特性也各不相同，因</w:t>
+      </w:r>
+      <w:r>
+        <w:rPr>
+          <w:rFonts w:hint="eastAsia"/>
+        </w:rPr>
+        <w:lastRenderedPageBreak/>
+        <w:t>此布料仿真在计算机3D虚拟现实技术中是一个极具挑战性的难题。</w:t>
       </w:r>
       <w:r>
         <w:rPr>
@@ -4044,14 +5004,14 @@
       <w:pPr>
         <w:pStyle w:val="2"/>
       </w:pPr>
-      <w:bookmarkStart w:id="16" w:name="_Toc374381711"/>
+      <w:bookmarkStart w:id="17" w:name="_Toc374381711"/>
       <w:r>
         <w:rPr>
           <w:rFonts w:hint="eastAsia"/>
         </w:rPr>
         <w:t>离散模型</w:t>
       </w:r>
-      <w:bookmarkEnd w:id="16"/>
+      <w:bookmarkEnd w:id="17"/>
     </w:p>
     <w:p>
       <w:pPr>
@@ -4121,14 +5081,7 @@
         <w:rPr>
           <w:rFonts w:hint="eastAsia"/>
         </w:rPr>
-        <w:t>布料网格中每个面片的边数一般是相同</w:t>
-      </w:r>
-      <w:r>
-        <w:rPr>
-          <w:rFonts w:hint="eastAsia"/>
-        </w:rPr>
-        <w:lastRenderedPageBreak/>
-        <w:t>的。当然</w:t>
+        <w:t>布料网格中每个面片的边数一般是相同的。当然</w:t>
       </w:r>
       <w:r>
         <w:rPr>
@@ -4285,7 +5238,7 @@
         <w:rPr>
           <w:rStyle w:val="afd"/>
         </w:rPr>
-        <w:endnoteReference w:id="9"/>
+        <w:endnoteReference w:id="19"/>
       </w:r>
       <w:r>
         <w:rPr>
@@ -4333,7 +5286,7 @@
         <w:rPr>
           <w:rStyle w:val="afd"/>
         </w:rPr>
-        <w:endnoteReference w:id="10"/>
+        <w:endnoteReference w:id="20"/>
       </w:r>
       <w:r>
         <w:rPr>
@@ -4663,8 +5616,8 @@
         </w:rPr>
         <w:t>其中，</w:t>
       </w:r>
-      <w:bookmarkStart w:id="17" w:name="OLE_LINK1"/>
-      <w:bookmarkStart w:id="18" w:name="OLE_LINK2"/>
+      <w:bookmarkStart w:id="18" w:name="OLE_LINK1"/>
+      <w:bookmarkStart w:id="19" w:name="OLE_LINK2"/>
       <m:oMath>
         <m:r>
           <w:rPr>
@@ -4673,8 +5626,8 @@
           <m:t>x</m:t>
         </m:r>
       </m:oMath>
-      <w:bookmarkEnd w:id="17"/>
       <w:bookmarkEnd w:id="18"/>
+      <w:bookmarkEnd w:id="19"/>
       <w:r>
         <w:rPr>
           <w:rFonts w:hint="eastAsia"/>
@@ -4785,7 +5738,7 @@
         <w:rPr>
           <w:rStyle w:val="afd"/>
         </w:rPr>
-        <w:endnoteReference w:id="11"/>
+        <w:endnoteReference w:id="21"/>
       </w:r>
       <w:r>
         <w:rPr>
@@ -4813,8 +5766,6 @@
           <w:rFonts w:ascii="宋体"/>
         </w:rPr>
       </w:pPr>
-      <w:bookmarkStart w:id="19" w:name="_GoBack"/>
-      <w:bookmarkEnd w:id="19"/>
       <w:r>
         <w:rPr>
           <w:rFonts w:ascii="宋体" w:hint="eastAsia"/>
@@ -4867,7 +5818,14 @@
         <w:rPr>
           <w:rFonts w:ascii="宋体" w:hint="eastAsia"/>
         </w:rPr>
-        <w:t>很难逼真地仿真出布料真实而连续的动画效果。这些局限性使得几何模型在计算机动画仿真中受到了应用限制。</w:t>
+        <w:t>很难逼真地仿真出布料真实而连续的动画效果。这些局限</w:t>
+      </w:r>
+      <w:r>
+        <w:rPr>
+          <w:rFonts w:ascii="宋体" w:hint="eastAsia"/>
+        </w:rPr>
+        <w:lastRenderedPageBreak/>
+        <w:t>性使得几何模型在计算机动画仿真中受到了应用限制。</w:t>
       </w:r>
     </w:p>
     <w:p>
@@ -5007,14 +5965,7 @@
         <w:rPr>
           <w:rFonts w:hint="eastAsia"/>
         </w:rPr>
-        <w:t>特别是对于布料、衣服等极易变形的织物。为了防止布料、衣服和</w:t>
-      </w:r>
-      <w:r>
-        <w:rPr>
-          <w:rFonts w:hint="eastAsia"/>
-        </w:rPr>
-        <w:lastRenderedPageBreak/>
-        <w:t>人体等其他环境发生穿透现象</w:t>
+        <w:t>特别是对于布料、衣服等极易变形的织物。为了防止布料、衣服和人体等其他环境发生穿透现象</w:t>
       </w:r>
       <w:r>
         <w:rPr>
@@ -5133,7 +6084,7 @@
         <w:rPr>
           <w:rStyle w:val="afd"/>
         </w:rPr>
-        <w:endnoteReference w:id="12"/>
+        <w:endnoteReference w:id="22"/>
       </w:r>
       <w:r>
         <w:rPr>
@@ -5776,7 +6727,7 @@
         <w:rPr>
           <w:rStyle w:val="afd"/>
         </w:rPr>
-        <w:endnoteReference w:id="13"/>
+        <w:endnoteReference w:id="23"/>
       </w:r>
       <w:r>
         <w:rPr>
@@ -5788,7 +6739,7 @@
         <w:rPr>
           <w:rStyle w:val="afd"/>
         </w:rPr>
-        <w:endnoteReference w:id="14"/>
+        <w:endnoteReference w:id="24"/>
       </w:r>
       <w:r>
         <w:rPr>
@@ -5800,7 +6751,7 @@
         <w:rPr>
           <w:rStyle w:val="afd"/>
         </w:rPr>
-        <w:endnoteReference w:id="15"/>
+        <w:endnoteReference w:id="25"/>
       </w:r>
       <w:r>
         <w:rPr>
@@ -5879,6 +6830,7 @@
         <w:rPr>
           <w:rFonts w:ascii="宋体" w:eastAsia="宋体" w:hAnsi="Times New Roman"/>
         </w:rPr>
+        <w:lastRenderedPageBreak/>
         <w:tab/>
       </w:r>
       <m:oMath>
@@ -6332,7 +7284,7 @@
         <w:rPr>
           <w:rStyle w:val="afd"/>
         </w:rPr>
-        <w:endnoteReference w:id="16"/>
+        <w:endnoteReference w:id="26"/>
       </w:r>
       <w:r>
         <w:rPr>
@@ -6410,14 +7362,7 @@
         <w:rPr>
           <w:rFonts w:hint="eastAsia"/>
         </w:rPr>
-        <w:t>如何更有</w:t>
-      </w:r>
-      <w:r>
-        <w:rPr>
-          <w:rFonts w:hint="eastAsia"/>
-        </w:rPr>
-        <w:lastRenderedPageBreak/>
-        <w:t>效地表达织物的材质特性还有待进一步研究。Eberhardt在Breen的基础上</w:t>
+        <w:t>如何更有效地表达织物的材质特性还有待进一步研究。Eberhardt在Breen的基础上</w:t>
       </w:r>
       <w:r>
         <w:rPr>
@@ -6453,7 +7398,7 @@
         <w:rPr>
           <w:rStyle w:val="afd"/>
         </w:rPr>
-        <w:endnoteReference w:id="17"/>
+        <w:endnoteReference w:id="27"/>
       </w:r>
       <w:r>
         <w:rPr>
@@ -6488,7 +7433,7 @@
         <w:rPr>
           <w:rStyle w:val="afd"/>
         </w:rPr>
-        <w:endnoteReference w:id="18"/>
+        <w:endnoteReference w:id="28"/>
       </w:r>
       <w:r>
         <w:rPr>
@@ -6558,7 +7503,7 @@
         <w:rPr>
           <w:rStyle w:val="afd"/>
         </w:rPr>
-        <w:endnoteReference w:id="19"/>
+        <w:endnoteReference w:id="29"/>
       </w:r>
       <w:r>
         <w:rPr>
@@ -6641,7 +7586,7 @@
         <w:rPr>
           <w:rStyle w:val="afd"/>
         </w:rPr>
-        <w:endnoteReference w:id="20"/>
+        <w:endnoteReference w:id="30"/>
       </w:r>
       <w:r>
         <w:rPr>
@@ -6689,7 +7634,7 @@
         <w:rPr>
           <w:rStyle w:val="afd"/>
         </w:rPr>
-        <w:endnoteReference w:id="21"/>
+        <w:endnoteReference w:id="31"/>
       </w:r>
       <w:r>
         <w:rPr>
@@ -6787,6 +7732,7 @@
         <w:rPr>
           <w:rFonts w:hint="eastAsia"/>
         </w:rPr>
+        <w:lastRenderedPageBreak/>
         <w:t>混合模型</w:t>
       </w:r>
     </w:p>
@@ -6941,7 +7887,7 @@
         <w:rPr>
           <w:rStyle w:val="afd"/>
         </w:rPr>
-        <w:endnoteReference w:id="22"/>
+        <w:endnoteReference w:id="32"/>
       </w:r>
       <w:r>
         <w:rPr>
@@ -6965,14 +7911,7 @@
         <w:rPr>
           <w:rFonts w:hint="eastAsia"/>
         </w:rPr>
-        <w:t>综合考虑了仿真变形和</w:t>
-      </w:r>
-      <w:r>
-        <w:rPr>
-          <w:rFonts w:hint="eastAsia"/>
-        </w:rPr>
-        <w:lastRenderedPageBreak/>
-        <w:t>皱褶。对于网格顶点的皱招幅度</w:t>
+        <w:t>综合考虑了仿真变形和皱褶。对于网格顶点的皱招幅度</w:t>
       </w:r>
       <w:r>
         <w:rPr>
@@ -7014,7 +7953,7 @@
         <w:rPr>
           <w:rStyle w:val="afd"/>
         </w:rPr>
-        <w:endnoteReference w:id="23"/>
+        <w:endnoteReference w:id="33"/>
       </w:r>
       <w:r>
         <w:rPr>
@@ -7068,7 +8007,7 @@
         <w:rPr>
           <w:rStyle w:val="afd"/>
         </w:rPr>
-        <w:endnoteReference w:id="24"/>
+        <w:endnoteReference w:id="34"/>
       </w:r>
       <w:r>
         <w:rPr>
@@ -7103,7 +8042,7 @@
         <w:rPr>
           <w:rStyle w:val="afd"/>
         </w:rPr>
-        <w:endnoteReference w:id="25"/>
+        <w:endnoteReference w:id="35"/>
       </w:r>
       <w:r>
         <w:rPr>
@@ -7115,7 +8054,7 @@
         <w:rPr>
           <w:rStyle w:val="afd"/>
         </w:rPr>
-        <w:endnoteReference w:id="26"/>
+        <w:endnoteReference w:id="36"/>
       </w:r>
       <w:r>
         <w:rPr>
@@ -7474,7 +8413,7 @@
         <w:rPr>
           <w:rStyle w:val="afd"/>
         </w:rPr>
-        <w:endnoteReference w:id="27"/>
+        <w:endnoteReference w:id="37"/>
       </w:r>
       <w:r>
         <w:rPr>
@@ -7654,7 +8593,14 @@
         <w:rPr>
           <w:rFonts w:hint="eastAsia"/>
         </w:rPr>
-        <w:t>之后结合给定的边界条件求解微分方程组</w:t>
+        <w:t>之后结合给定的边界</w:t>
+      </w:r>
+      <w:r>
+        <w:rPr>
+          <w:rFonts w:hint="eastAsia"/>
+        </w:rPr>
+        <w:lastRenderedPageBreak/>
+        <w:t>条件求解微分方程组</w:t>
       </w:r>
       <w:r>
         <w:rPr>
@@ -7666,7 +8612,7 @@
         <w:rPr>
           <w:rStyle w:val="afd"/>
         </w:rPr>
-        <w:endnoteReference w:id="28"/>
+        <w:endnoteReference w:id="38"/>
       </w:r>
       <w:r>
         <w:rPr>
@@ -7749,7 +8695,7 @@
         <w:rPr>
           <w:rStyle w:val="afd"/>
         </w:rPr>
-        <w:endnoteReference w:id="29"/>
+        <w:endnoteReference w:id="39"/>
       </w:r>
       <w:r>
         <w:rPr>
@@ -8109,7 +9055,6 @@
         <w:rPr>
           <w:rFonts w:hint="eastAsia"/>
         </w:rPr>
-        <w:lastRenderedPageBreak/>
         <w:t>即质点的总能量由弹性势能、弯曲势能、重力势能组成，</w:t>
       </w:r>
       <m:oMath>
@@ -8274,7 +9219,7 @@
         <w:rPr>
           <w:rStyle w:val="afd"/>
         </w:rPr>
-        <w:endnoteReference w:id="30"/>
+        <w:endnoteReference w:id="40"/>
       </w:r>
       <w:r>
         <w:rPr>
@@ -9342,7 +10287,7 @@
         <w:rPr>
           <w:rStyle w:val="afd"/>
         </w:rPr>
-        <w:endnoteReference w:id="31"/>
+        <w:endnoteReference w:id="41"/>
       </w:r>
       <w:r>
         <w:rPr>
@@ -9354,7 +10299,7 @@
         <w:rPr>
           <w:rStyle w:val="afd"/>
         </w:rPr>
-        <w:endnoteReference w:id="32"/>
+        <w:endnoteReference w:id="42"/>
       </w:r>
       <w:r>
         <w:rPr>
@@ -9396,7 +10341,7 @@
         <w:rPr>
           <w:rStyle w:val="afd"/>
         </w:rPr>
-        <w:endnoteReference w:id="33"/>
+        <w:endnoteReference w:id="43"/>
       </w:r>
       <w:r>
         <w:rPr>
@@ -9479,7 +10424,7 @@
         <w:rPr>
           <w:rStyle w:val="afd"/>
         </w:rPr>
-        <w:endnoteReference w:id="34"/>
+        <w:endnoteReference w:id="44"/>
       </w:r>
       <w:r>
         <w:rPr>
@@ -9515,7 +10460,14 @@
         <w:rPr>
           <w:rFonts w:hint="eastAsia"/>
         </w:rPr>
-        <w:t>可基于局部二维参数化坐标计算出每个质点的弹力。而平面外则定义了扭转弯曲变形</w:t>
+        <w:t>可基于局部二维参数化坐标计算出每个质点的弹力。而平面外则</w:t>
+      </w:r>
+      <w:r>
+        <w:rPr>
+          <w:rFonts w:hint="eastAsia"/>
+        </w:rPr>
+        <w:lastRenderedPageBreak/>
+        <w:t>定义了扭转弯曲变形</w:t>
       </w:r>
       <w:r>
         <w:rPr>
@@ -9586,7 +10538,7 @@
         <w:rPr>
           <w:rStyle w:val="afd"/>
         </w:rPr>
-        <w:endnoteReference w:id="35"/>
+        <w:endnoteReference w:id="45"/>
       </w:r>
       <w:r>
         <w:rPr>
@@ -9622,7 +10574,7 @@
         <w:rPr>
           <w:rStyle w:val="afd"/>
         </w:rPr>
-        <w:endnoteReference w:id="36"/>
+        <w:endnoteReference w:id="46"/>
       </w:r>
       <w:r>
         <w:rPr>
@@ -9634,7 +10586,7 @@
         <w:rPr>
           <w:rStyle w:val="afd"/>
         </w:rPr>
-        <w:endnoteReference w:id="37"/>
+        <w:endnoteReference w:id="47"/>
       </w:r>
       <w:r>
         <w:rPr>
@@ -9730,502 +10682,496 @@
         <w:rPr>
           <w:rFonts w:hint="eastAsia"/>
         </w:rPr>
-        <w:t>因此这些有限单元法大都是基于Simo几何准确的薄壳理</w:t>
+        <w:t>因此这些有限单元法大都是基于Simo几何准确的薄壳理论</w:t>
+      </w:r>
+      <w:r>
+        <w:rPr>
+          <w:vertAlign w:val="superscript"/>
+        </w:rPr>
+        <w:t>[</w:t>
+      </w:r>
+      <w:r>
+        <w:rPr>
+          <w:rStyle w:val="afd"/>
+        </w:rPr>
+        <w:endnoteReference w:id="48"/>
+      </w:r>
+      <w:r>
+        <w:rPr>
+          <w:vertAlign w:val="superscript"/>
+        </w:rPr>
+        <w:t>,</w:t>
+      </w:r>
+      <w:r>
+        <w:rPr>
+          <w:rStyle w:val="afd"/>
+        </w:rPr>
+        <w:endnoteReference w:id="49"/>
+      </w:r>
+      <w:r>
+        <w:rPr>
+          <w:vertAlign w:val="superscript"/>
+        </w:rPr>
+        <w:t>,</w:t>
+      </w:r>
+      <w:r>
+        <w:rPr>
+          <w:rStyle w:val="afd"/>
+        </w:rPr>
+        <w:endnoteReference w:id="50"/>
+      </w:r>
+      <w:r>
+        <w:rPr>
+          <w:vertAlign w:val="superscript"/>
+        </w:rPr>
+        <w:t>]</w:t>
+      </w:r>
+      <w:r>
+        <w:rPr>
+          <w:rFonts w:hint="eastAsia"/>
+        </w:rPr>
+        <w:t>进行布料仿真。</w:t>
+      </w:r>
+    </w:p>
+    <w:p>
+      <w:pPr>
+        <w:pStyle w:val="a1"/>
+      </w:pPr>
+      <w:r>
+        <w:rPr>
+          <w:rFonts w:hint="eastAsia"/>
+        </w:rPr>
+        <w:t>Eischen等人</w:t>
+      </w:r>
+      <w:r>
+        <w:rPr>
+          <w:vertAlign w:val="superscript"/>
+        </w:rPr>
+        <w:t>[</w:t>
+      </w:r>
+      <w:r>
+        <w:rPr>
+          <w:rStyle w:val="afd"/>
+        </w:rPr>
+        <w:endnoteReference w:id="51"/>
+      </w:r>
+      <w:r>
+        <w:rPr>
+          <w:vertAlign w:val="superscript"/>
+        </w:rPr>
+        <w:t>]</w:t>
+      </w:r>
+      <w:r>
+        <w:rPr>
+          <w:rFonts w:hint="eastAsia"/>
+        </w:rPr>
+        <w:t>先釆用了几何准确的非线性薄板基本原理对布料建模</w:t>
+      </w:r>
+      <w:r>
+        <w:rPr>
+          <w:rFonts w:hint="eastAsia"/>
+        </w:rPr>
+        <w:t>，</w:t>
+      </w:r>
+      <w:r>
+        <w:rPr>
+          <w:rFonts w:hint="eastAsia"/>
+        </w:rPr>
+        <w:t>之后基于四边形曲边的有限单元法求解偏微分方程。Cirak提出了基于细分基函数的有限单元法</w:t>
+      </w:r>
+      <w:r>
+        <w:rPr>
+          <w:vertAlign w:val="superscript"/>
+        </w:rPr>
+        <w:t>[</w:t>
+      </w:r>
+      <w:r>
+        <w:rPr>
+          <w:rStyle w:val="afd"/>
+        </w:rPr>
+        <w:endnoteReference w:id="52"/>
+      </w:r>
+      <w:r>
+        <w:rPr>
+          <w:vertAlign w:val="superscript"/>
+        </w:rPr>
+        <w:t>]</w:t>
+      </w:r>
+      <w:r>
+        <w:rPr>
+          <w:rFonts w:hint="eastAsia"/>
+        </w:rPr>
+        <w:t>。通过细分基函数</w:t>
+      </w:r>
+      <w:r>
+        <w:rPr>
+          <w:rFonts w:hint="eastAsia"/>
+        </w:rPr>
+        <w:t>，</w:t>
+      </w:r>
+      <w:r>
+        <w:rPr>
+          <w:rFonts w:hint="eastAsia"/>
+        </w:rPr>
+        <w:t>板壳单元之间能够保证C1连续性</w:t>
+      </w:r>
+      <w:r>
+        <w:rPr>
+          <w:rFonts w:hint="eastAsia"/>
+        </w:rPr>
+        <w:t>，</w:t>
+      </w:r>
+      <w:r>
+        <w:rPr>
+          <w:rFonts w:hint="eastAsia"/>
+        </w:rPr>
+        <w:t>但只适合于静态布料的仿真。直到Cirak在</w:t>
+      </w:r>
+      <w:r>
+        <w:rPr>
+          <w:vertAlign w:val="superscript"/>
+        </w:rPr>
+        <w:t>[</w:t>
+      </w:r>
+      <w:r>
+        <w:rPr>
+          <w:rStyle w:val="afd"/>
+        </w:rPr>
+        <w:endnoteReference w:id="53"/>
+      </w:r>
+      <w:r>
+        <w:rPr>
+          <w:vertAlign w:val="superscript"/>
+        </w:rPr>
+        <w:t>]</w:t>
+      </w:r>
+      <w:r>
+        <w:rPr>
+          <w:rFonts w:hint="eastAsia"/>
+        </w:rPr>
+        <w:t>中对该方法进行扩展</w:t>
+      </w:r>
+      <w:r>
+        <w:rPr>
+          <w:rFonts w:hint="eastAsia"/>
+        </w:rPr>
+        <w:t>，</w:t>
+      </w:r>
+      <w:r>
+        <w:rPr>
+          <w:rFonts w:hint="eastAsia"/>
+        </w:rPr>
+        <w:t>使得可以用于生成有限变形的布料动画。Etzmuss等人</w:t>
+      </w:r>
+      <w:r>
+        <w:rPr>
+          <w:vertAlign w:val="superscript"/>
+        </w:rPr>
+        <w:t>[</w:t>
+      </w:r>
+      <w:r>
+        <w:rPr>
+          <w:rStyle w:val="afd"/>
+        </w:rPr>
+        <w:endnoteReference w:id="54"/>
+      </w:r>
+      <w:r>
+        <w:rPr>
+          <w:vertAlign w:val="superscript"/>
+        </w:rPr>
+        <w:t>]</w:t>
+      </w:r>
+      <w:r>
+        <w:rPr>
+          <w:rFonts w:hint="eastAsia"/>
+        </w:rPr>
+        <w:t>提出了一种基于平面应力假定的线性有限单元法</w:t>
+      </w:r>
+      <w:r>
+        <w:rPr>
+          <w:rFonts w:hint="eastAsia"/>
+        </w:rPr>
+        <w:t>，</w:t>
+      </w:r>
+      <w:r>
+        <w:rPr>
+          <w:rFonts w:hint="eastAsia"/>
+        </w:rPr>
+        <w:t>将弯曲变形独立于平面内的拉伸变形和剪切变形</w:t>
+      </w:r>
+      <w:r>
+        <w:rPr>
+          <w:rFonts w:hint="eastAsia"/>
+        </w:rPr>
+        <w:t>，</w:t>
+      </w:r>
+      <w:r>
+        <w:rPr>
+          <w:rFonts w:hint="eastAsia"/>
+        </w:rPr>
+        <w:t>并采用转动应变来表示任意的刚度变换</w:t>
+      </w:r>
+      <w:r>
+        <w:rPr>
+          <w:rFonts w:hint="eastAsia"/>
+        </w:rPr>
+        <w:t>，</w:t>
+      </w:r>
+      <w:r>
+        <w:rPr>
+          <w:rFonts w:hint="eastAsia"/>
+        </w:rPr>
+        <w:t>通过隐式积分法进行数值求解</w:t>
+      </w:r>
+      <w:r>
+        <w:rPr>
+          <w:rFonts w:hint="eastAsia"/>
+        </w:rPr>
+        <w:t>，</w:t>
+      </w:r>
+      <w:r>
+        <w:rPr>
+          <w:rFonts w:hint="eastAsia"/>
+        </w:rPr>
+        <w:t>可以用于布料的动态仿真。Thomaszweski</w:t>
+      </w:r>
+      <w:r>
+        <w:rPr>
+          <w:vertAlign w:val="superscript"/>
+        </w:rPr>
+        <w:t>[</w:t>
+      </w:r>
+      <w:r>
+        <w:rPr>
+          <w:rStyle w:val="afd"/>
+        </w:rPr>
+        <w:endnoteReference w:id="55"/>
+      </w:r>
+      <w:r>
+        <w:rPr>
+          <w:vertAlign w:val="superscript"/>
+        </w:rPr>
+        <w:t>]</w:t>
+      </w:r>
+      <w:r>
+        <w:rPr>
+          <w:rFonts w:hint="eastAsia"/>
+        </w:rPr>
+        <w:t>在Etzmuss的基础上</w:t>
+      </w:r>
+      <w:r>
+        <w:rPr>
+          <w:rFonts w:hint="eastAsia"/>
+        </w:rPr>
+        <w:t>，</w:t>
+      </w:r>
+      <w:r>
+        <w:rPr>
+          <w:rFonts w:hint="eastAsia"/>
+        </w:rPr>
+        <w:t>提出了基于细分法的有限单元</w:t>
+      </w:r>
+      <w:r>
+        <w:rPr>
+          <w:rFonts w:hint="eastAsia"/>
+        </w:rPr>
+        <w:t>法用于布料仿真。</w:t>
+      </w:r>
+    </w:p>
+    <w:p>
+      <w:pPr>
+        <w:pStyle w:val="a1"/>
+      </w:pPr>
+      <w:r>
+        <w:rPr>
+          <w:rFonts w:hint="eastAsia"/>
+        </w:rPr>
+        <w:t>有限单元法可以用于解决现实世界中各种复杂的物理问题</w:t>
+      </w:r>
+      <w:r>
+        <w:rPr>
+          <w:rFonts w:hint="eastAsia"/>
+        </w:rPr>
+        <w:t>，</w:t>
+      </w:r>
+      <w:r>
+        <w:rPr>
+          <w:rFonts w:hint="eastAsia"/>
+        </w:rPr>
+        <w:t>但是计算量巨大</w:t>
+      </w:r>
+      <w:r>
+        <w:rPr>
+          <w:rFonts w:hint="eastAsia"/>
+        </w:rPr>
+        <w:t>，</w:t>
+      </w:r>
+      <w:r>
+        <w:rPr>
+          <w:rFonts w:hint="eastAsia"/>
+        </w:rPr>
+        <w:t>难以满足布料仿真的实时性要求。特别是在复杂的交互式衣服动画中</w:t>
+      </w:r>
+      <w:r>
+        <w:rPr>
+          <w:rFonts w:hint="eastAsia"/>
+        </w:rPr>
+        <w:t>，</w:t>
+      </w:r>
+      <w:r>
+        <w:rPr>
+          <w:rFonts w:hint="eastAsia"/>
+        </w:rPr>
+        <w:t>需要处理碰撞和自碰撞检测</w:t>
+      </w:r>
+      <w:r>
+        <w:rPr>
+          <w:rFonts w:hint="eastAsia"/>
+        </w:rPr>
+        <w:t>，</w:t>
+      </w:r>
+      <w:r>
+        <w:rPr>
+          <w:rFonts w:hint="eastAsia"/>
+        </w:rPr>
+        <w:t>使得有限单元法变得更加复杂。</w:t>
+      </w:r>
+    </w:p>
+    <w:p>
+      <w:pPr>
+        <w:pStyle w:val="a1"/>
+      </w:pPr>
+      <w:r>
+        <w:rPr>
+          <w:rFonts w:hint="eastAsia"/>
+        </w:rPr>
+        <w:t>虽然连续模型可以仿真出更加逼真的布料动画</w:t>
+      </w:r>
+      <w:r>
+        <w:rPr>
+          <w:rFonts w:hint="eastAsia"/>
+        </w:rPr>
+        <w:t>，</w:t>
+      </w:r>
+      <w:r>
+        <w:rPr>
+          <w:rFonts w:hint="eastAsia"/>
+        </w:rPr>
+        <w:t>但是会严重地降低系统的性能</w:t>
+      </w:r>
+      <w:r>
+        <w:rPr>
+          <w:rFonts w:hint="eastAsia"/>
+        </w:rPr>
+        <w:t>，</w:t>
+      </w:r>
+      <w:r>
+        <w:rPr>
+          <w:rFonts w:hint="eastAsia"/>
+        </w:rPr>
+        <w:t>因此主要被用于对真实感要求非常高的离线仿真中。而且连续模型没有考虑到纱线的编织结构等微观特征</w:t>
+      </w:r>
+      <w:r>
+        <w:rPr>
+          <w:rFonts w:hint="eastAsia"/>
+        </w:rPr>
+        <w:t>，</w:t>
+      </w:r>
+      <w:r>
+        <w:rPr>
+          <w:rFonts w:hint="eastAsia"/>
+        </w:rPr>
+        <w:t>难以逼真地用于仿真更加松弛的毛衣、围巾等织物。本文的最终目的是为未来的交互式网络虚拟试衣系统提供解决方案</w:t>
+      </w:r>
+      <w:r>
+        <w:rPr>
+          <w:rFonts w:hint="eastAsia"/>
+        </w:rPr>
+        <w:t>，</w:t>
+      </w:r>
+      <w:r>
+        <w:rPr>
+          <w:rFonts w:hint="eastAsia"/>
+        </w:rPr>
+        <w:t>因此对系统的实时性能要求较高。以目前的计算机硬件水平来看</w:t>
+      </w:r>
+      <w:r>
+        <w:rPr>
+          <w:rFonts w:hint="eastAsia"/>
+        </w:rPr>
+        <w:t>，</w:t>
+      </w:r>
+      <w:r>
+        <w:rPr>
+          <w:rFonts w:hint="eastAsia"/>
+        </w:rPr>
+        <w:t>基于离散的动力学物理模型进行衣服仿真是一种更好的选择。</w:t>
+      </w:r>
+    </w:p>
+    <w:p>
+      <w:pPr>
+        <w:pStyle w:val="1"/>
+      </w:pPr>
+      <w:bookmarkStart w:id="27" w:name="_Toc374381713"/>
+      <w:r>
+        <w:rPr>
+          <w:rFonts w:hint="eastAsia"/>
+        </w:rPr>
+        <w:t>数值求解</w:t>
+      </w:r>
+      <w:bookmarkEnd w:id="27"/>
+    </w:p>
+    <w:p>
+      <w:pPr>
+        <w:ind w:firstLine="425"/>
+      </w:pPr>
+      <w:r>
+        <w:rPr>
+          <w:rFonts w:hint="eastAsia"/>
+        </w:rPr>
+        <w:t>建立了布料、衣服的物理表示模型和动力学方程组后，还需要对其进行求解。在实际问题中，很少可以利用解析的方法在计算机上求得精确解。相反</w:t>
+      </w:r>
+      <w:r>
+        <w:rPr>
+          <w:rFonts w:hint="eastAsia"/>
+        </w:rPr>
+        <w:t>，</w:t>
+      </w:r>
+      <w:r>
+        <w:rPr>
+          <w:rFonts w:hint="eastAsia"/>
+        </w:rPr>
+        <w:t>对于大部分问题</w:t>
+      </w:r>
+      <w:r>
+        <w:rPr>
+          <w:rFonts w:hint="eastAsia"/>
+        </w:rPr>
+        <w:t>，</w:t>
+      </w:r>
+      <w:r>
+        <w:rPr>
+          <w:rFonts w:hint="eastAsia"/>
+        </w:rPr>
+        <w:t>一般都需要利用数值的方法进行迭代</w:t>
+      </w:r>
+      <w:r>
+        <w:rPr>
+          <w:rFonts w:hint="eastAsia"/>
+        </w:rPr>
+        <w:t>，</w:t>
+      </w:r>
+      <w:r>
+        <w:rPr>
+          <w:rFonts w:hint="eastAsia"/>
+        </w:rPr>
+        <w:t>得到一个较为准确的近似值。</w:t>
       </w:r>
       <w:r>
         <w:rPr>
           <w:rFonts w:hint="eastAsia"/>
         </w:rPr>
         <w:lastRenderedPageBreak/>
-        <w:t>论</w:t>
-      </w:r>
-      <w:r>
-        <w:rPr>
-          <w:vertAlign w:val="superscript"/>
-        </w:rPr>
-        <w:t>[</w:t>
-      </w:r>
-      <w:r>
-        <w:rPr>
-          <w:rStyle w:val="afd"/>
-        </w:rPr>
-        <w:endnoteReference w:id="38"/>
-      </w:r>
-      <w:r>
-        <w:rPr>
-          <w:vertAlign w:val="superscript"/>
-        </w:rPr>
-        <w:t>,</w:t>
-      </w:r>
-      <w:r>
-        <w:rPr>
-          <w:rStyle w:val="afd"/>
-        </w:rPr>
-        <w:endnoteReference w:id="39"/>
-      </w:r>
-      <w:r>
-        <w:rPr>
-          <w:vertAlign w:val="superscript"/>
-        </w:rPr>
-        <w:t>,</w:t>
-      </w:r>
-      <w:r>
-        <w:rPr>
-          <w:rStyle w:val="afd"/>
-        </w:rPr>
-        <w:endnoteReference w:id="40"/>
-      </w:r>
-      <w:r>
-        <w:rPr>
-          <w:vertAlign w:val="superscript"/>
-        </w:rPr>
-        <w:t>]</w:t>
-      </w:r>
-      <w:r>
-        <w:rPr>
-          <w:rFonts w:hint="eastAsia"/>
-        </w:rPr>
-        <w:t>进行布料仿真。</w:t>
-      </w:r>
-    </w:p>
-    <w:p>
-      <w:pPr>
-        <w:pStyle w:val="a1"/>
-      </w:pPr>
-      <w:r>
-        <w:rPr>
-          <w:rFonts w:hint="eastAsia"/>
-        </w:rPr>
-        <w:t>Eischen等人</w:t>
-      </w:r>
-      <w:r>
-        <w:rPr>
-          <w:vertAlign w:val="superscript"/>
-        </w:rPr>
-        <w:t>[</w:t>
-      </w:r>
-      <w:r>
-        <w:rPr>
-          <w:rStyle w:val="afd"/>
-        </w:rPr>
-        <w:endnoteReference w:id="41"/>
-      </w:r>
-      <w:r>
-        <w:rPr>
-          <w:vertAlign w:val="superscript"/>
-        </w:rPr>
-        <w:t>]</w:t>
-      </w:r>
-      <w:r>
-        <w:rPr>
-          <w:rFonts w:hint="eastAsia"/>
-        </w:rPr>
-        <w:t>先釆用了几何准确的非线性薄板基本原理对布料建模</w:t>
-      </w:r>
-      <w:r>
-        <w:rPr>
-          <w:rFonts w:hint="eastAsia"/>
-        </w:rPr>
-        <w:t>，</w:t>
-      </w:r>
-      <w:r>
-        <w:rPr>
-          <w:rFonts w:hint="eastAsia"/>
-        </w:rPr>
-        <w:t>之后基于四边形曲边的有限单元法求解偏微分方程。Cirak提出了基于细分基函数的有限单元法</w:t>
-      </w:r>
-      <w:r>
-        <w:rPr>
-          <w:vertAlign w:val="superscript"/>
-        </w:rPr>
-        <w:t>[</w:t>
-      </w:r>
-      <w:r>
-        <w:rPr>
-          <w:rStyle w:val="afd"/>
-        </w:rPr>
-        <w:endnoteReference w:id="42"/>
-      </w:r>
-      <w:r>
-        <w:rPr>
-          <w:vertAlign w:val="superscript"/>
-        </w:rPr>
-        <w:t>]</w:t>
-      </w:r>
-      <w:r>
-        <w:rPr>
-          <w:rFonts w:hint="eastAsia"/>
-        </w:rPr>
-        <w:t>。通过细分基函数</w:t>
-      </w:r>
-      <w:r>
-        <w:rPr>
-          <w:rFonts w:hint="eastAsia"/>
-        </w:rPr>
-        <w:t>，</w:t>
-      </w:r>
-      <w:r>
-        <w:rPr>
-          <w:rFonts w:hint="eastAsia"/>
-        </w:rPr>
-        <w:t>板壳单元之间能够保证C1连续性</w:t>
-      </w:r>
-      <w:r>
-        <w:rPr>
-          <w:rFonts w:hint="eastAsia"/>
-        </w:rPr>
-        <w:t>，</w:t>
-      </w:r>
-      <w:r>
-        <w:rPr>
-          <w:rFonts w:hint="eastAsia"/>
-        </w:rPr>
-        <w:t>但只适合于静态布料的仿真。直到Cirak在</w:t>
-      </w:r>
-      <w:r>
-        <w:rPr>
-          <w:vertAlign w:val="superscript"/>
-        </w:rPr>
-        <w:t>[</w:t>
-      </w:r>
-      <w:r>
-        <w:rPr>
-          <w:rStyle w:val="afd"/>
-        </w:rPr>
-        <w:endnoteReference w:id="43"/>
-      </w:r>
-      <w:r>
-        <w:rPr>
-          <w:vertAlign w:val="superscript"/>
-        </w:rPr>
-        <w:t>]</w:t>
-      </w:r>
-      <w:r>
-        <w:rPr>
-          <w:rFonts w:hint="eastAsia"/>
-        </w:rPr>
-        <w:t>中对该方法进行扩展</w:t>
-      </w:r>
-      <w:r>
-        <w:rPr>
-          <w:rFonts w:hint="eastAsia"/>
-        </w:rPr>
-        <w:t>，</w:t>
-      </w:r>
-      <w:r>
-        <w:rPr>
-          <w:rFonts w:hint="eastAsia"/>
-        </w:rPr>
-        <w:t>使得可以用于生成有限变形的布料动画。Etzmuss等人</w:t>
-      </w:r>
-      <w:r>
-        <w:rPr>
-          <w:vertAlign w:val="superscript"/>
-        </w:rPr>
-        <w:t>[</w:t>
-      </w:r>
-      <w:r>
-        <w:rPr>
-          <w:rStyle w:val="afd"/>
-        </w:rPr>
-        <w:endnoteReference w:id="44"/>
-      </w:r>
-      <w:r>
-        <w:rPr>
-          <w:vertAlign w:val="superscript"/>
-        </w:rPr>
-        <w:t>]</w:t>
-      </w:r>
-      <w:r>
-        <w:rPr>
-          <w:rFonts w:hint="eastAsia"/>
-        </w:rPr>
-        <w:t>提出了一种基于平面应力假定的线性有限单元法</w:t>
-      </w:r>
-      <w:r>
-        <w:rPr>
-          <w:rFonts w:hint="eastAsia"/>
-        </w:rPr>
-        <w:t>，</w:t>
-      </w:r>
-      <w:r>
-        <w:rPr>
-          <w:rFonts w:hint="eastAsia"/>
-        </w:rPr>
-        <w:t>将弯曲变形独立于平面内的拉伸变形和剪切变形</w:t>
-      </w:r>
-      <w:r>
-        <w:rPr>
-          <w:rFonts w:hint="eastAsia"/>
-        </w:rPr>
-        <w:t>，</w:t>
-      </w:r>
-      <w:r>
-        <w:rPr>
-          <w:rFonts w:hint="eastAsia"/>
-        </w:rPr>
-        <w:t>并采用转动应变来表示任意的刚度变换</w:t>
-      </w:r>
-      <w:r>
-        <w:rPr>
-          <w:rFonts w:hint="eastAsia"/>
-        </w:rPr>
-        <w:t>，</w:t>
-      </w:r>
-      <w:r>
-        <w:rPr>
-          <w:rFonts w:hint="eastAsia"/>
-        </w:rPr>
-        <w:t>通过隐式积分法进行数值求解</w:t>
-      </w:r>
-      <w:r>
-        <w:rPr>
-          <w:rFonts w:hint="eastAsia"/>
-        </w:rPr>
-        <w:t>，</w:t>
-      </w:r>
-      <w:r>
-        <w:rPr>
-          <w:rFonts w:hint="eastAsia"/>
-        </w:rPr>
-        <w:t>可以用于布料的动态仿真。Thomaszweski</w:t>
-      </w:r>
-      <w:r>
-        <w:rPr>
-          <w:vertAlign w:val="superscript"/>
-        </w:rPr>
-        <w:t>[</w:t>
-      </w:r>
-      <w:r>
-        <w:rPr>
-          <w:rStyle w:val="afd"/>
-        </w:rPr>
-        <w:endnoteReference w:id="45"/>
-      </w:r>
-      <w:r>
-        <w:rPr>
-          <w:vertAlign w:val="superscript"/>
-        </w:rPr>
-        <w:t>]</w:t>
-      </w:r>
-      <w:r>
-        <w:rPr>
-          <w:rFonts w:hint="eastAsia"/>
-        </w:rPr>
-        <w:t>在Etzmuss的基础上</w:t>
-      </w:r>
-      <w:r>
-        <w:rPr>
-          <w:rFonts w:hint="eastAsia"/>
-        </w:rPr>
-        <w:t>，</w:t>
-      </w:r>
-      <w:r>
-        <w:rPr>
-          <w:rFonts w:hint="eastAsia"/>
-        </w:rPr>
-        <w:t>提出了基于细分法的有限单元</w:t>
-      </w:r>
-      <w:r>
-        <w:rPr>
-          <w:rFonts w:hint="eastAsia"/>
-        </w:rPr>
-        <w:t>法用于布料仿真。</w:t>
-      </w:r>
-    </w:p>
-    <w:p>
-      <w:pPr>
-        <w:pStyle w:val="a1"/>
-      </w:pPr>
-      <w:r>
-        <w:rPr>
-          <w:rFonts w:hint="eastAsia"/>
-        </w:rPr>
-        <w:t>有限单元法可以用于解决现实世界中各种复杂的物理问题</w:t>
-      </w:r>
-      <w:r>
-        <w:rPr>
-          <w:rFonts w:hint="eastAsia"/>
-        </w:rPr>
-        <w:t>，</w:t>
-      </w:r>
-      <w:r>
-        <w:rPr>
-          <w:rFonts w:hint="eastAsia"/>
-        </w:rPr>
-        <w:t>但是计算量巨大</w:t>
-      </w:r>
-      <w:r>
-        <w:rPr>
-          <w:rFonts w:hint="eastAsia"/>
-        </w:rPr>
-        <w:t>，</w:t>
-      </w:r>
-      <w:r>
-        <w:rPr>
-          <w:rFonts w:hint="eastAsia"/>
-        </w:rPr>
-        <w:t>难以满足布料仿真的实时性要求。特别是在复杂的交互式衣服动画中</w:t>
-      </w:r>
-      <w:r>
-        <w:rPr>
-          <w:rFonts w:hint="eastAsia"/>
-        </w:rPr>
-        <w:t>，</w:t>
-      </w:r>
-      <w:r>
-        <w:rPr>
-          <w:rFonts w:hint="eastAsia"/>
-        </w:rPr>
-        <w:t>需要处理碰撞和自碰撞检测</w:t>
-      </w:r>
-      <w:r>
-        <w:rPr>
-          <w:rFonts w:hint="eastAsia"/>
-        </w:rPr>
-        <w:t>，</w:t>
-      </w:r>
-      <w:r>
-        <w:rPr>
-          <w:rFonts w:hint="eastAsia"/>
-        </w:rPr>
-        <w:t>使得有限单元法变得更加复杂。</w:t>
-      </w:r>
-    </w:p>
-    <w:p>
-      <w:pPr>
-        <w:pStyle w:val="a1"/>
-      </w:pPr>
-      <w:r>
-        <w:rPr>
-          <w:rFonts w:hint="eastAsia"/>
-        </w:rPr>
-        <w:t>虽然连续模型可以仿真出更加逼真的布料动画</w:t>
-      </w:r>
-      <w:r>
-        <w:rPr>
-          <w:rFonts w:hint="eastAsia"/>
-        </w:rPr>
-        <w:t>，</w:t>
-      </w:r>
-      <w:r>
-        <w:rPr>
-          <w:rFonts w:hint="eastAsia"/>
-        </w:rPr>
-        <w:t>但是会严重地降低系统的性能</w:t>
-      </w:r>
-      <w:r>
-        <w:rPr>
-          <w:rFonts w:hint="eastAsia"/>
-        </w:rPr>
-        <w:t>，</w:t>
-      </w:r>
-      <w:r>
-        <w:rPr>
-          <w:rFonts w:hint="eastAsia"/>
-        </w:rPr>
-        <w:t>因此主要被用于对真实感要求非常高的离线仿真中。而且连续模型没有考虑到纱线的编织结构等微观特征</w:t>
-      </w:r>
-      <w:r>
-        <w:rPr>
-          <w:rFonts w:hint="eastAsia"/>
-        </w:rPr>
-        <w:t>，</w:t>
-      </w:r>
-      <w:r>
-        <w:rPr>
-          <w:rFonts w:hint="eastAsia"/>
-        </w:rPr>
-        <w:t>难以逼真地用于仿真更加松弛的毛衣、围巾等织物。本文的最终目的是为未来的交互式网络虚拟试衣系统提供解决方案</w:t>
-      </w:r>
-      <w:r>
-        <w:rPr>
-          <w:rFonts w:hint="eastAsia"/>
-        </w:rPr>
-        <w:t>，</w:t>
-      </w:r>
-      <w:r>
-        <w:rPr>
-          <w:rFonts w:hint="eastAsia"/>
-        </w:rPr>
-        <w:t>因此对系统的实时性能要求较高。以目前的计算机硬件水平来看</w:t>
-      </w:r>
-      <w:r>
-        <w:rPr>
-          <w:rFonts w:hint="eastAsia"/>
-        </w:rPr>
-        <w:t>，</w:t>
-      </w:r>
-      <w:r>
-        <w:rPr>
-          <w:rFonts w:hint="eastAsia"/>
-        </w:rPr>
-        <w:t>基于离散的动力学物理模型进行衣服仿真是一种更好的选择。</w:t>
-      </w:r>
-    </w:p>
-    <w:p>
-      <w:pPr>
-        <w:pStyle w:val="1"/>
-      </w:pPr>
-      <w:bookmarkStart w:id="27" w:name="_Toc374381713"/>
-      <w:r>
-        <w:rPr>
-          <w:rFonts w:hint="eastAsia"/>
-        </w:rPr>
-        <w:t>数值求解</w:t>
-      </w:r>
-      <w:bookmarkEnd w:id="27"/>
-    </w:p>
-    <w:p>
-      <w:pPr>
-        <w:ind w:firstLine="425"/>
-      </w:pPr>
-      <w:r>
-        <w:rPr>
-          <w:rFonts w:hint="eastAsia"/>
-        </w:rPr>
-        <w:t>建立了布料、衣服的物理表示模型和动力学方程组后，还需要对其进行求解。在实际问题中，很少可以利用解析的方法在计算机上求得精确解。相反</w:t>
-      </w:r>
-      <w:r>
-        <w:rPr>
-          <w:rFonts w:hint="eastAsia"/>
-        </w:rPr>
-        <w:t>，</w:t>
-      </w:r>
-      <w:r>
-        <w:rPr>
-          <w:rFonts w:hint="eastAsia"/>
-        </w:rPr>
-        <w:t>对于大部分问题</w:t>
-      </w:r>
-      <w:r>
-        <w:rPr>
-          <w:rFonts w:hint="eastAsia"/>
-        </w:rPr>
-        <w:t>，</w:t>
-      </w:r>
-      <w:r>
-        <w:rPr>
-          <w:rFonts w:hint="eastAsia"/>
-        </w:rPr>
-        <w:t>一般都需要利用数值的方法进行迭代</w:t>
-      </w:r>
-      <w:r>
-        <w:rPr>
-          <w:rFonts w:hint="eastAsia"/>
-        </w:rPr>
-        <w:t>，</w:t>
-      </w:r>
-      <w:r>
-        <w:rPr>
-          <w:rFonts w:hint="eastAsia"/>
-        </w:rPr>
-        <w:t>得到一个较为准确的近似值。</w:t>
-      </w:r>
-      <w:r>
-        <w:rPr>
-          <w:rFonts w:hint="eastAsia"/>
-        </w:rPr>
         <w:t>如何设计出更加高效的数值算法来求解这些动力学方程</w:t>
       </w:r>
       <w:r>
@@ -10639,14 +11585,7 @@
         <w:rPr>
           <w:rFonts w:hint="eastAsia"/>
         </w:rPr>
-        <w:t>可以用</w:t>
-      </w:r>
-      <w:r>
-        <w:rPr>
-          <w:rFonts w:hint="eastAsia"/>
-        </w:rPr>
-        <w:lastRenderedPageBreak/>
-        <w:t>线段近似表达连续的曲线</w:t>
+        <w:t>可以用线段近似表达连续的曲线</w:t>
       </w:r>
       <w:r>
         <w:rPr>
@@ -12409,6 +13348,7 @@
         <w:rPr>
           <w:rFonts w:hint="eastAsia"/>
         </w:rPr>
+        <w:lastRenderedPageBreak/>
         <w:t>之后将此初值代入</w:t>
       </w:r>
       <w:r>
@@ -13175,7 +14115,6 @@
         <w:rPr>
           <w:rFonts w:hint="eastAsia"/>
         </w:rPr>
-        <w:lastRenderedPageBreak/>
         <w:t>式中</w:t>
       </w:r>
       <m:oMath>
@@ -14941,7 +15880,14 @@
         <w:rPr>
           <w:rFonts w:hint="eastAsia"/>
         </w:rPr>
-        <w:t>得到一个更为精确的校</w:t>
+        <w:t>得到一个更为精确的</w:t>
+      </w:r>
+      <w:r>
+        <w:rPr>
+          <w:rFonts w:hint="eastAsia"/>
+        </w:rPr>
+        <w:lastRenderedPageBreak/>
+        <w:t>校</w:t>
       </w:r>
       <w:r>
         <w:rPr>
@@ -15610,7 +16556,6 @@
         <w:rPr>
           <w:rFonts w:ascii="宋体" w:eastAsia="宋体" w:hAnsi="Times New Roman"/>
         </w:rPr>
-        <w:lastRenderedPageBreak/>
         <w:tab/>
       </w:r>
       <m:oMath>
@@ -17912,6 +18857,7 @@
         <w:rPr>
           <w:rFonts w:hint="eastAsia"/>
         </w:rPr>
+        <w:lastRenderedPageBreak/>
         <w:t>四阶龙格-库塔法的计算误差远小于显式欧拉方法</w:t>
       </w:r>
       <w:r>
@@ -18008,7 +18954,7 @@
         <w:rPr>
           <w:rStyle w:val="afd"/>
         </w:rPr>
-        <w:endnoteReference w:id="46"/>
+        <w:endnoteReference w:id="56"/>
       </w:r>
       <w:r>
         <w:rPr>
@@ -18032,7 +18978,6 @@
         <w:rPr>
           <w:rFonts w:hint="eastAsia"/>
         </w:rPr>
-        <w:lastRenderedPageBreak/>
         <w:t>主要也是通过泰勒展开式推算的得到的。首先进行前向展开</w:t>
       </w:r>
       <w:r>
@@ -19463,6 +20408,7 @@
         <w:rPr>
           <w:rFonts w:ascii="宋体" w:hint="eastAsia"/>
         </w:rPr>
+        <w:lastRenderedPageBreak/>
         <w:t>基于层次包围盒的碰撞检测算法就是出于这样的出发点提出的</w:t>
       </w:r>
       <w:r>
@@ -19570,14 +20516,7 @@
         <w:rPr>
           <w:rFonts w:hint="eastAsia"/>
         </w:rPr>
-        <w:t>在该树形结构中，父节点对应的包围盒体积最大，它包围了所有子节点对应的包围盒。根据碰撞检测的具</w:t>
-      </w:r>
-      <w:r>
-        <w:rPr>
-          <w:rFonts w:hint="eastAsia"/>
-        </w:rPr>
-        <w:lastRenderedPageBreak/>
-        <w:t>体要求</w:t>
+        <w:t>在该树形结构中，父节点对应的包围盒体积最大，它包围了所有子节点对应的包围盒。根据碰撞检测的具体要求</w:t>
       </w:r>
       <w:r>
         <w:rPr>
@@ -19708,7 +20647,7 @@
         <w:rPr>
           <w:rStyle w:val="afd"/>
         </w:rPr>
-        <w:endnoteReference w:id="47"/>
+        <w:endnoteReference w:id="57"/>
       </w:r>
       <w:r>
         <w:rPr>
@@ -19720,7 +20659,7 @@
         <w:rPr>
           <w:rStyle w:val="afd"/>
         </w:rPr>
-        <w:endnoteReference w:id="48"/>
+        <w:endnoteReference w:id="58"/>
       </w:r>
       <w:r>
         <w:rPr>
@@ -19732,7 +20671,7 @@
         <w:rPr>
           <w:rStyle w:val="afd"/>
         </w:rPr>
-        <w:endnoteReference w:id="49"/>
+        <w:endnoteReference w:id="59"/>
       </w:r>
       <w:r>
         <w:rPr>
@@ -19744,7 +20683,7 @@
         <w:rPr>
           <w:rStyle w:val="afd"/>
         </w:rPr>
-        <w:endnoteReference w:id="50"/>
+        <w:endnoteReference w:id="60"/>
       </w:r>
       <w:r>
         <w:rPr>
@@ -19756,7 +20695,7 @@
         <w:rPr>
           <w:rStyle w:val="afd"/>
         </w:rPr>
-        <w:endnoteReference w:id="51"/>
+        <w:endnoteReference w:id="61"/>
       </w:r>
       <w:r>
         <w:rPr>
@@ -19780,7 +20719,7 @@
         <w:rPr>
           <w:rStyle w:val="afd"/>
         </w:rPr>
-        <w:endnoteReference w:id="52"/>
+        <w:endnoteReference w:id="62"/>
       </w:r>
       <w:r>
         <w:rPr>
@@ -19792,7 +20731,7 @@
         <w:rPr>
           <w:rStyle w:val="afd"/>
         </w:rPr>
-        <w:endnoteReference w:id="53"/>
+        <w:endnoteReference w:id="63"/>
       </w:r>
       <w:r>
         <w:rPr>
@@ -19804,7 +20743,7 @@
         <w:rPr>
           <w:rStyle w:val="afd"/>
         </w:rPr>
-        <w:endnoteReference w:id="54"/>
+        <w:endnoteReference w:id="64"/>
       </w:r>
       <w:r>
         <w:rPr>
@@ -19834,7 +20773,7 @@
         <w:rPr>
           <w:rStyle w:val="afd"/>
         </w:rPr>
-        <w:endnoteReference w:id="55"/>
+        <w:endnoteReference w:id="65"/>
       </w:r>
       <w:r>
         <w:rPr>
@@ -19864,7 +20803,7 @@
         <w:rPr>
           <w:rStyle w:val="afd"/>
         </w:rPr>
-        <w:endnoteReference w:id="56"/>
+        <w:endnoteReference w:id="66"/>
       </w:r>
       <w:r>
         <w:rPr>
@@ -19876,7 +20815,7 @@
         <w:rPr>
           <w:rStyle w:val="afd"/>
         </w:rPr>
-        <w:endnoteReference w:id="57"/>
+        <w:endnoteReference w:id="67"/>
       </w:r>
       <w:r>
         <w:rPr>
@@ -19900,7 +20839,7 @@
         <w:rPr>
           <w:rStyle w:val="afd"/>
         </w:rPr>
-        <w:endnoteReference w:id="58"/>
+        <w:endnoteReference w:id="68"/>
       </w:r>
       <w:r>
         <w:rPr>
@@ -20433,6 +21372,7 @@
         <w:rPr>
           <w:rFonts w:hint="eastAsia"/>
         </w:rPr>
+        <w:lastRenderedPageBreak/>
         <w:t>AABB</w:t>
       </w:r>
       <w:r>
@@ -20647,14 +21587,7 @@
         <w:rPr>
           <w:rFonts w:hint="eastAsia"/>
         </w:rPr>
-        <w:t>盒也不能紧密</w:t>
-      </w:r>
-      <w:r>
-        <w:rPr>
-          <w:rFonts w:hint="eastAsia"/>
-        </w:rPr>
-        <w:lastRenderedPageBreak/>
-        <w:t>地包围物体对象</w:t>
+        <w:t>盒也不能紧密地包围物体对象</w:t>
       </w:r>
       <w:r>
         <w:rPr>
@@ -21378,7 +22311,7 @@
         <w:rPr>
           <w:rStyle w:val="afd"/>
         </w:rPr>
-        <w:endnoteReference w:id="59"/>
+        <w:endnoteReference w:id="69"/>
       </w:r>
       <w:r>
         <w:rPr>
@@ -21390,7 +22323,7 @@
         <w:rPr>
           <w:rStyle w:val="afd"/>
         </w:rPr>
-        <w:endnoteReference w:id="60"/>
+        <w:endnoteReference w:id="70"/>
       </w:r>
       <w:r>
         <w:rPr>
@@ -21402,7 +22335,7 @@
         <w:rPr>
           <w:rStyle w:val="afd"/>
         </w:rPr>
-        <w:endnoteReference w:id="61"/>
+        <w:endnoteReference w:id="71"/>
       </w:r>
       <w:r>
         <w:rPr>
@@ -21467,7 +22400,7 @@
         <w:rPr>
           <w:rStyle w:val="afd"/>
         </w:rPr>
-        <w:endnoteReference w:id="62"/>
+        <w:endnoteReference w:id="72"/>
       </w:r>
       <w:r>
         <w:rPr>
@@ -21479,7 +22412,7 @@
         <w:rPr>
           <w:rStyle w:val="afd"/>
         </w:rPr>
-        <w:endnoteReference w:id="63"/>
+        <w:endnoteReference w:id="73"/>
       </w:r>
       <w:r>
         <w:rPr>
@@ -21527,7 +22460,7 @@
         <w:rPr>
           <w:rStyle w:val="afd"/>
         </w:rPr>
-        <w:endnoteReference w:id="64"/>
+        <w:endnoteReference w:id="74"/>
       </w:r>
       <w:r>
         <w:rPr>
@@ -21551,7 +22484,14 @@
         <w:rPr>
           <w:rFonts w:hint="eastAsia"/>
         </w:rPr>
-        <w:t>首先将包含所有物体对象的整个仿真场景空间按照笛卡尔坐标系</w:t>
+        <w:t>首先将包含所有物体对象的整个仿真</w:t>
+      </w:r>
+      <w:r>
+        <w:rPr>
+          <w:rFonts w:hint="eastAsia"/>
+        </w:rPr>
+        <w:lastRenderedPageBreak/>
+        <w:t>场景空间按照笛卡尔坐标系</w:t>
       </w:r>
       <w:r>
         <w:rPr>
@@ -21722,14 +22662,7 @@
         <w:rPr>
           <w:rFonts w:hint="eastAsia"/>
         </w:rPr>
-        <w:t>非常适合物体对象高速动态变化的大</w:t>
-      </w:r>
-      <w:r>
-        <w:rPr>
-          <w:rFonts w:hint="eastAsia"/>
-        </w:rPr>
-        <w:lastRenderedPageBreak/>
-        <w:t>型场景</w:t>
+        <w:t>非常适合物体对象高速动态变化的大型场景</w:t>
       </w:r>
       <w:r>
         <w:rPr>
@@ -21788,7 +22721,7 @@
         <w:rPr>
           <w:rStyle w:val="afd"/>
         </w:rPr>
-        <w:endnoteReference w:id="65"/>
+        <w:endnoteReference w:id="75"/>
       </w:r>
       <w:r>
         <w:rPr>
@@ -21812,7 +22745,7 @@
         <w:rPr>
           <w:rStyle w:val="afd"/>
         </w:rPr>
-        <w:endnoteReference w:id="66"/>
+        <w:endnoteReference w:id="76"/>
       </w:r>
       <w:r>
         <w:rPr>
@@ -21824,7 +22757,7 @@
         <w:rPr>
           <w:rStyle w:val="afd"/>
         </w:rPr>
-        <w:endnoteReference w:id="67"/>
+        <w:endnoteReference w:id="77"/>
       </w:r>
       <w:r>
         <w:rPr>
@@ -21848,7 +22781,7 @@
         <w:rPr>
           <w:rStyle w:val="afd"/>
         </w:rPr>
-        <w:endnoteReference w:id="68"/>
+        <w:endnoteReference w:id="78"/>
       </w:r>
       <w:r>
         <w:rPr>
@@ -22162,9 +23095,6 @@
     <w:p>
       <w:pPr>
         <w:pStyle w:val="afc"/>
-        <w:rPr>
-          <w:rFonts w:hint="eastAsia"/>
-        </w:rPr>
       </w:pPr>
       <w:r>
         <w:rPr>
@@ -22184,9 +23114,6 @@
     <w:p>
       <w:pPr>
         <w:pStyle w:val="afc"/>
-        <w:rPr>
-          <w:rFonts w:hint="eastAsia"/>
-        </w:rPr>
       </w:pPr>
       <w:r>
         <w:rPr>
@@ -22206,9 +23133,6 @@
     <w:p>
       <w:pPr>
         <w:pStyle w:val="afc"/>
-        <w:rPr>
-          <w:rFonts w:hint="eastAsia"/>
-        </w:rPr>
       </w:pPr>
       <w:r>
         <w:rPr>
@@ -22226,11 +23150,6 @@
   </w:endnote>
   <w:endnote w:id="6">
     <w:p>
-      <w:pPr>
-        <w:rPr>
-          <w:rFonts w:hint="eastAsia"/>
-        </w:rPr>
-      </w:pPr>
       <w:r>
         <w:rPr>
           <w:rStyle w:val="afd"/>
@@ -22249,9 +23168,6 @@
     <w:p>
       <w:pPr>
         <w:pStyle w:val="afc"/>
-        <w:rPr>
-          <w:rFonts w:hint="eastAsia"/>
-        </w:rPr>
       </w:pPr>
       <w:r>
         <w:rPr>
@@ -22271,9 +23187,6 @@
     <w:p>
       <w:pPr>
         <w:pStyle w:val="afc"/>
-        <w:rPr>
-          <w:rFonts w:hint="eastAsia"/>
-        </w:rPr>
       </w:pPr>
       <w:r>
         <w:rPr>
@@ -22290,6 +23203,315 @@
     </w:p>
   </w:endnote>
   <w:endnote w:id="9">
+    <w:p>
+      <w:pPr>
+        <w:pStyle w:val="afc"/>
+        <w:rPr>
+          <w:rFonts w:hint="eastAsia"/>
+        </w:rPr>
+      </w:pPr>
+      <w:r>
+        <w:rPr>
+          <w:rStyle w:val="afd"/>
+        </w:rPr>
+        <w:endnoteRef/>
+      </w:r>
+      <w:r>
+        <w:t xml:space="preserve"> </w:t>
+      </w:r>
+      <w:r>
+        <w:t>R. T. Whitaker, J. Gregor. A maximum-likelihood surface estimator for denserange data. IEEE Transactions on Pattern Analysis and Machine Intelligence,2002, 24(10): 1372-1387</w:t>
+      </w:r>
+    </w:p>
+  </w:endnote>
+  <w:endnote w:id="10">
+    <w:p>
+      <w:pPr>
+        <w:pStyle w:val="afc"/>
+        <w:rPr>
+          <w:rFonts w:hint="eastAsia"/>
+        </w:rPr>
+      </w:pPr>
+      <w:r>
+        <w:rPr>
+          <w:rStyle w:val="afd"/>
+        </w:rPr>
+        <w:endnoteRef/>
+      </w:r>
+      <w:r>
+        <w:t xml:space="preserve"> </w:t>
+      </w:r>
+      <w:r>
+        <w:t>W. Chang, H. Li, N_ Mitra, M. Pauly, M. Wand. Geometric registration fordeformable shapes. Eurographics 2010 Tutorial, Sweden, 2010</w:t>
+      </w:r>
+    </w:p>
+  </w:endnote>
+  <w:endnote w:id="11">
+    <w:p>
+      <w:pPr>
+        <w:pStyle w:val="afc"/>
+        <w:rPr>
+          <w:rFonts w:hint="eastAsia"/>
+        </w:rPr>
+      </w:pPr>
+      <w:r>
+        <w:rPr>
+          <w:rStyle w:val="afd"/>
+        </w:rPr>
+        <w:endnoteRef/>
+      </w:r>
+      <w:r>
+        <w:t xml:space="preserve"> </w:t>
+      </w:r>
+      <w:r>
+        <w:rPr>
+          <w:rFonts w:hint="eastAsia"/>
+        </w:rPr>
+        <w:t>彭</w:t>
+      </w:r>
+      <w:r>
+        <w:t>三城，孙星明，刘国华，阳爱民</w:t>
+      </w:r>
+      <w:r>
+        <w:rPr>
+          <w:rFonts w:hint="eastAsia"/>
+        </w:rPr>
+        <w:t>.</w:t>
+      </w:r>
+      <w:r>
+        <w:rPr>
+          <w:rFonts w:hint="eastAsia"/>
+        </w:rPr>
+        <w:t>三维</w:t>
+      </w:r>
+      <w:r>
+        <w:t>人体自动测量技术综述</w:t>
+      </w:r>
+      <w:r>
+        <w:t>[J].</w:t>
+      </w:r>
+      <w:r>
+        <w:rPr>
+          <w:rFonts w:hint="eastAsia"/>
+        </w:rPr>
+        <w:t>计算</w:t>
+      </w:r>
+      <w:r>
+        <w:t>机应用研</w:t>
+      </w:r>
+      <w:r>
+        <w:rPr>
+          <w:rFonts w:hint="eastAsia"/>
+        </w:rPr>
+        <w:t>究</w:t>
+      </w:r>
+      <w:r>
+        <w:rPr>
+          <w:rFonts w:hint="eastAsia"/>
+        </w:rPr>
+        <w:t>,2005,4:1-5</w:t>
+      </w:r>
+    </w:p>
+  </w:endnote>
+  <w:endnote w:id="12">
+    <w:p>
+      <w:pPr>
+        <w:pStyle w:val="afc"/>
+        <w:rPr>
+          <w:rFonts w:hint="eastAsia"/>
+        </w:rPr>
+      </w:pPr>
+      <w:r>
+        <w:rPr>
+          <w:rStyle w:val="afd"/>
+        </w:rPr>
+        <w:endnoteRef/>
+      </w:r>
+      <w:r>
+        <w:t xml:space="preserve"> </w:t>
+      </w:r>
+      <w:r>
+        <w:rPr>
+          <w:rFonts w:hint="eastAsia"/>
+        </w:rPr>
+        <w:t>Paquet E.Exploring Anthropometric Data Throught Cluster Analysis[</w:t>
+      </w:r>
+      <w:r>
+        <w:t>J</w:t>
+      </w:r>
+      <w:r>
+        <w:rPr>
+          <w:rFonts w:hint="eastAsia"/>
+        </w:rPr>
+        <w:t>]</w:t>
+      </w:r>
+      <w:r>
+        <w:t>，</w:t>
+      </w:r>
+      <w:r>
+        <w:t>Digital Human Modeling for Design and Engineering (DHM).2004,15-17</w:t>
+      </w:r>
+    </w:p>
+  </w:endnote>
+  <w:endnote w:id="13">
+    <w:p>
+      <w:pPr>
+        <w:pStyle w:val="afc"/>
+        <w:rPr>
+          <w:rFonts w:hint="eastAsia"/>
+        </w:rPr>
+      </w:pPr>
+      <w:r>
+        <w:rPr>
+          <w:rStyle w:val="afd"/>
+        </w:rPr>
+        <w:endnoteRef/>
+      </w:r>
+      <w:r>
+        <w:t xml:space="preserve"> </w:t>
+      </w:r>
+      <w:r>
+        <w:rPr>
+          <w:rFonts w:hint="eastAsia"/>
+        </w:rPr>
+        <w:t>Robinette K.M.,Daanen H.,</w:t>
+      </w:r>
+      <w:r>
+        <w:t>Paquet E. The Caesar Project:A 3-D Surface Anthropomery Survey[A]. IEEE3-D Digital Imaging and Modeling, 1999. Proceedings.Second International Confernce on 4-8 oct,1999 Page(s):380-386</w:t>
+      </w:r>
+    </w:p>
+  </w:endnote>
+  <w:endnote w:id="14">
+    <w:p>
+      <w:pPr>
+        <w:pStyle w:val="afc"/>
+        <w:rPr>
+          <w:rFonts w:hint="eastAsia"/>
+        </w:rPr>
+      </w:pPr>
+      <w:r>
+        <w:rPr>
+          <w:rStyle w:val="afd"/>
+        </w:rPr>
+        <w:endnoteRef/>
+      </w:r>
+      <w:r>
+        <w:t xml:space="preserve"> </w:t>
+      </w:r>
+      <w:r>
+        <w:t>Engelhard N, Endres F, Hess J, Sturm J, Burgard W. Real-time 3D visual SLAM with a hand-held RGB-D camera. In:Proceedings of the 2011 RGB-D Workshop on 3D Percep-tion in Robotics at the European Robotics Forum. V?asteras,Sweden: Robotdalen, 2011</w:t>
+      </w:r>
+    </w:p>
+  </w:endnote>
+  <w:endnote w:id="15">
+    <w:p>
+      <w:pPr>
+        <w:pStyle w:val="afc"/>
+        <w:rPr>
+          <w:rFonts w:hint="eastAsia"/>
+        </w:rPr>
+      </w:pPr>
+      <w:r>
+        <w:rPr>
+          <w:rStyle w:val="afd"/>
+        </w:rPr>
+        <w:endnoteRef/>
+      </w:r>
+      <w:r>
+        <w:t xml:space="preserve"> </w:t>
+      </w:r>
+      <w:r>
+        <w:t>Bay H, Ess A, Tuytelaars T, van Gool L. Speeded-up robustfeatures (SURF). Computer Vision and Image Un</w:t>
+      </w:r>
+      <w:r>
+        <w:t>derstand-ing, 2008, 110(3): 346-</w:t>
+      </w:r>
+      <w:r>
+        <w:t>359</w:t>
+      </w:r>
+    </w:p>
+  </w:endnote>
+  <w:endnote w:id="16">
+    <w:p>
+      <w:pPr>
+        <w:pStyle w:val="afc"/>
+        <w:rPr>
+          <w:rFonts w:hint="eastAsia"/>
+        </w:rPr>
+      </w:pPr>
+      <w:r>
+        <w:rPr>
+          <w:rStyle w:val="afd"/>
+        </w:rPr>
+        <w:endnoteRef/>
+      </w:r>
+      <w:r>
+        <w:t xml:space="preserve"> </w:t>
+      </w:r>
+      <w:r>
+        <w:t>Besl P J, McKay H D. A method for registration of 3-dshapes. IEEE Transactions on Pattern Analysis and Ma-chine</w:t>
+      </w:r>
+      <w:r>
+        <w:t xml:space="preserve"> Intelligence, 1992, 14(2): 239-</w:t>
+      </w:r>
+      <w:r>
+        <w:t>256</w:t>
+      </w:r>
+    </w:p>
+  </w:endnote>
+  <w:endnote w:id="17">
+    <w:p>
+      <w:pPr>
+        <w:pStyle w:val="afc"/>
+        <w:rPr>
+          <w:rFonts w:hint="eastAsia"/>
+        </w:rPr>
+      </w:pPr>
+      <w:r>
+        <w:rPr>
+          <w:rStyle w:val="afd"/>
+        </w:rPr>
+        <w:endnoteRef/>
+      </w:r>
+      <w:r>
+        <w:t xml:space="preserve"> </w:t>
+      </w:r>
+      <w:r>
+        <w:t>Henry P, Krainin M, Herbst E, Ren X, Fox D. RGB-Dmapping: using depth cameras for dense 3D modeling ofindoor environments. In: Proceedings of the 12th Interna-tional Symposium on Experimental Robotics. Delhi, India:IEEE, 2010</w:t>
+      </w:r>
+    </w:p>
+  </w:endnote>
+  <w:endnote w:id="18">
+    <w:p>
+      <w:pPr>
+        <w:pStyle w:val="afc"/>
+        <w:rPr>
+          <w:rFonts w:hint="eastAsia"/>
+        </w:rPr>
+      </w:pPr>
+      <w:r>
+        <w:rPr>
+          <w:rStyle w:val="afd"/>
+        </w:rPr>
+        <w:endnoteRef/>
+      </w:r>
+      <w:r>
+        <w:t xml:space="preserve"> </w:t>
+      </w:r>
+      <w:r>
+        <w:t>Du H, Henry P, Ren X F, Cheng M, Goldman D B, SeitzS M, Fox D. Interactive 3D modeling of indoor environ-ments with a consumer depth camera. In: Proceedings ofthe 13th International Conference on Ubiquitous Comput-ing.</w:t>
+      </w:r>
+      <w:r>
+        <w:t xml:space="preserve"> Beijing, China: IEEE, 2011. 75-</w:t>
+      </w:r>
+      <w:bookmarkStart w:id="13" w:name="_GoBack"/>
+      <w:bookmarkEnd w:id="13"/>
+      <w:r>
+        <w:t>84</w:t>
+      </w:r>
+    </w:p>
+  </w:endnote>
+  <w:endnote w:id="19">
     <w:p>
       <w:pPr>
         <w:widowControl/>
@@ -22314,7 +23536,7 @@
       </w:r>
     </w:p>
   </w:endnote>
-  <w:endnote w:id="10">
+  <w:endnote w:id="20">
     <w:p>
       <w:pPr>
         <w:pStyle w:val="afc"/>
@@ -22322,7 +23544,7 @@
       </w:pPr>
     </w:p>
   </w:endnote>
-  <w:endnote w:id="11">
+  <w:endnote w:id="21">
     <w:p>
       <w:pPr>
         <w:pStyle w:val="afc"/>
@@ -22330,7 +23552,7 @@
       </w:pPr>
     </w:p>
   </w:endnote>
-  <w:endnote w:id="12">
+  <w:endnote w:id="22">
     <w:p>
       <w:pPr>
         <w:pStyle w:val="afc"/>
@@ -22377,7 +23599,7 @@
       </w:r>
     </w:p>
   </w:endnote>
-  <w:endnote w:id="13">
+  <w:endnote w:id="23">
     <w:p>
       <w:pPr>
         <w:pStyle w:val="afc"/>
@@ -22398,7 +23620,7 @@
       </w:r>
     </w:p>
   </w:endnote>
-  <w:endnote w:id="14">
+  <w:endnote w:id="24">
     <w:p>
       <w:pPr>
         <w:pStyle w:val="afc"/>
@@ -22419,7 +23641,7 @@
       </w:r>
     </w:p>
   </w:endnote>
-  <w:endnote w:id="15">
+  <w:endnote w:id="25">
     <w:p>
       <w:pPr>
         <w:pStyle w:val="afc"/>
@@ -22440,7 +23662,7 @@
       </w:r>
     </w:p>
   </w:endnote>
-  <w:endnote w:id="16">
+  <w:endnote w:id="26">
     <w:p>
       <w:pPr>
         <w:pStyle w:val="afc"/>
@@ -22472,7 +23694,7 @@
       </w:r>
     </w:p>
   </w:endnote>
-  <w:endnote w:id="17">
+  <w:endnote w:id="27">
     <w:p>
       <w:pPr>
         <w:pStyle w:val="afc"/>
@@ -22493,7 +23715,7 @@
       </w:r>
     </w:p>
   </w:endnote>
-  <w:endnote w:id="18">
+  <w:endnote w:id="28">
     <w:p>
       <w:pPr>
         <w:pStyle w:val="afc"/>
@@ -22525,7 +23747,7 @@
       </w:r>
     </w:p>
   </w:endnote>
-  <w:endnote w:id="19">
+  <w:endnote w:id="29">
     <w:p>
       <w:pPr>
         <w:pStyle w:val="afc"/>
@@ -22546,7 +23768,7 @@
       </w:r>
     </w:p>
   </w:endnote>
-  <w:endnote w:id="20">
+  <w:endnote w:id="30">
     <w:p>
       <w:pPr>
         <w:pStyle w:val="afc"/>
@@ -22578,7 +23800,7 @@
       </w:r>
     </w:p>
   </w:endnote>
-  <w:endnote w:id="21">
+  <w:endnote w:id="31">
     <w:p>
       <w:pPr>
         <w:pStyle w:val="afc"/>
@@ -22608,7 +23830,7 @@
       </w:r>
     </w:p>
   </w:endnote>
-  <w:endnote w:id="22">
+  <w:endnote w:id="32">
     <w:p>
       <w:pPr>
         <w:pStyle w:val="afc"/>
@@ -22640,7 +23862,7 @@
       </w:r>
     </w:p>
   </w:endnote>
-  <w:endnote w:id="23">
+  <w:endnote w:id="33">
     <w:p>
       <w:pPr>
         <w:pStyle w:val="afc"/>
@@ -22661,7 +23883,7 @@
       </w:r>
     </w:p>
   </w:endnote>
-  <w:endnote w:id="24">
+  <w:endnote w:id="34">
     <w:p>
       <w:pPr>
         <w:pStyle w:val="afc"/>
@@ -22693,7 +23915,7 @@
       </w:r>
     </w:p>
   </w:endnote>
-  <w:endnote w:id="25">
+  <w:endnote w:id="35">
     <w:p>
       <w:pPr>
         <w:pStyle w:val="afc"/>
@@ -22724,7 +23946,7 @@
       </w:r>
     </w:p>
   </w:endnote>
-  <w:endnote w:id="26">
+  <w:endnote w:id="36">
     <w:p>
       <w:pPr>
         <w:pStyle w:val="afc"/>
@@ -22756,7 +23978,7 @@
       </w:r>
     </w:p>
   </w:endnote>
-  <w:endnote w:id="27">
+  <w:endnote w:id="37">
     <w:p>
       <w:pPr>
         <w:pStyle w:val="afc"/>
@@ -22786,7 +24008,7 @@
       </w:r>
     </w:p>
   </w:endnote>
-  <w:endnote w:id="28">
+  <w:endnote w:id="38">
     <w:p>
       <w:r>
         <w:t>[</w:t>
@@ -22854,7 +24076,7 @@
       </w:r>
     </w:p>
   </w:endnote>
-  <w:endnote w:id="29">
+  <w:endnote w:id="39">
     <w:p>
       <w:pPr>
         <w:pStyle w:val="afc"/>
@@ -22875,7 +24097,7 @@
       </w:r>
     </w:p>
   </w:endnote>
-  <w:endnote w:id="30">
+  <w:endnote w:id="40">
     <w:p>
       <w:r>
         <w:rPr>
@@ -22909,7 +24131,7 @@
       </w:r>
     </w:p>
   </w:endnote>
-  <w:endnote w:id="31">
+  <w:endnote w:id="41">
     <w:p>
       <w:r>
         <w:t>[</w:t>
@@ -22929,7 +24151,7 @@
       </w:r>
     </w:p>
   </w:endnote>
-  <w:endnote w:id="32">
+  <w:endnote w:id="42">
     <w:p>
       <w:pPr>
         <w:pStyle w:val="afc"/>
@@ -22961,7 +24183,7 @@
       </w:r>
     </w:p>
   </w:endnote>
-  <w:endnote w:id="33">
+  <w:endnote w:id="43">
     <w:p>
       <w:pPr>
         <w:pStyle w:val="afc"/>
@@ -22982,7 +24204,7 @@
       </w:r>
     </w:p>
   </w:endnote>
-  <w:endnote w:id="34">
+  <w:endnote w:id="44">
     <w:p>
       <w:pPr>
         <w:pStyle w:val="afc"/>
@@ -23014,7 +24236,7 @@
       </w:r>
     </w:p>
   </w:endnote>
-  <w:endnote w:id="35">
+  <w:endnote w:id="45">
     <w:p>
       <w:r>
         <w:t>[</w:t>
@@ -23121,7 +24343,7 @@
       </w:r>
     </w:p>
   </w:endnote>
-  <w:endnote w:id="36">
+  <w:endnote w:id="46">
     <w:p>
       <w:r>
         <w:t>[</w:t>
@@ -23216,7 +24438,7 @@
       </w:r>
     </w:p>
   </w:endnote>
-  <w:endnote w:id="37">
+  <w:endnote w:id="47">
     <w:p>
       <w:r>
         <w:t>[</w:t>
@@ -23287,7 +24509,7 @@
       </w:r>
     </w:p>
   </w:endnote>
-  <w:endnote w:id="38">
+  <w:endnote w:id="48">
     <w:p>
       <w:pPr>
         <w:pStyle w:val="afc"/>
@@ -23322,7 +24544,7 @@
       </w:r>
     </w:p>
   </w:endnote>
-  <w:endnote w:id="39">
+  <w:endnote w:id="49">
     <w:p>
       <w:pPr>
         <w:pStyle w:val="afc"/>
@@ -23343,7 +24565,7 @@
       </w:r>
     </w:p>
   </w:endnote>
-  <w:endnote w:id="40">
+  <w:endnote w:id="50">
     <w:p>
       <w:pPr>
         <w:pStyle w:val="afc"/>
@@ -23375,7 +24597,7 @@
       </w:r>
     </w:p>
   </w:endnote>
-  <w:endnote w:id="41">
+  <w:endnote w:id="51">
     <w:p>
       <w:pPr>
         <w:pStyle w:val="afc"/>
@@ -23405,7 +24627,7 @@
       </w:r>
     </w:p>
   </w:endnote>
-  <w:endnote w:id="42">
+  <w:endnote w:id="52">
     <w:p>
       <w:pPr>
         <w:pStyle w:val="afc"/>
@@ -23443,7 +24665,7 @@
       </w:r>
     </w:p>
   </w:endnote>
-  <w:endnote w:id="43">
+  <w:endnote w:id="53">
     <w:p>
       <w:pPr>
         <w:pStyle w:val="afc"/>
@@ -23464,7 +24686,7 @@
       </w:r>
     </w:p>
   </w:endnote>
-  <w:endnote w:id="44">
+  <w:endnote w:id="54">
     <w:p>
       <w:pPr>
         <w:pStyle w:val="afc"/>
@@ -23496,7 +24718,7 @@
       </w:r>
     </w:p>
   </w:endnote>
-  <w:endnote w:id="45">
+  <w:endnote w:id="55">
     <w:p>
       <w:pPr>
         <w:pStyle w:val="afc"/>
@@ -23526,7 +24748,7 @@
       </w:r>
     </w:p>
   </w:endnote>
-  <w:endnote w:id="46">
+  <w:endnote w:id="56">
     <w:p>
       <w:pPr>
         <w:pStyle w:val="afc"/>
@@ -23564,7 +24786,7 @@
       </w:r>
     </w:p>
   </w:endnote>
-  <w:endnote w:id="47">
+  <w:endnote w:id="57">
     <w:p>
       <w:pPr>
         <w:pStyle w:val="afc"/>
@@ -23594,7 +24816,7 @@
       </w:r>
     </w:p>
   </w:endnote>
-  <w:endnote w:id="48">
+  <w:endnote w:id="58">
     <w:p>
       <w:pPr>
         <w:pStyle w:val="afc"/>
@@ -23626,7 +24848,7 @@
       </w:r>
     </w:p>
   </w:endnote>
-  <w:endnote w:id="49">
+  <w:endnote w:id="59">
     <w:p>
       <w:pPr>
         <w:pStyle w:val="afc"/>
@@ -23647,7 +24869,7 @@
       </w:r>
     </w:p>
   </w:endnote>
-  <w:endnote w:id="50">
+  <w:endnote w:id="60">
     <w:p>
       <w:pPr>
         <w:pStyle w:val="afc"/>
@@ -23668,7 +24890,7 @@
       </w:r>
     </w:p>
   </w:endnote>
-  <w:endnote w:id="51">
+  <w:endnote w:id="61">
     <w:p>
       <w:pPr>
         <w:pStyle w:val="afc"/>
@@ -23698,7 +24920,7 @@
       </w:r>
     </w:p>
   </w:endnote>
-  <w:endnote w:id="52">
+  <w:endnote w:id="62">
     <w:p>
       <w:pPr>
         <w:pStyle w:val="afc"/>
@@ -23754,7 +24976,7 @@
       </w:r>
     </w:p>
   </w:endnote>
-  <w:endnote w:id="53">
+  <w:endnote w:id="63">
     <w:p>
       <w:pPr>
         <w:pStyle w:val="afc"/>
@@ -23784,7 +25006,7 @@
       </w:r>
     </w:p>
   </w:endnote>
-  <w:endnote w:id="54">
+  <w:endnote w:id="64">
     <w:p>
       <w:pPr>
         <w:pStyle w:val="afc"/>
@@ -23822,7 +25044,7 @@
       </w:r>
     </w:p>
   </w:endnote>
-  <w:endnote w:id="55">
+  <w:endnote w:id="65">
     <w:p>
       <w:pPr>
         <w:pStyle w:val="afc"/>
@@ -23852,7 +25074,7 @@
       </w:r>
     </w:p>
   </w:endnote>
-  <w:endnote w:id="56">
+  <w:endnote w:id="66">
     <w:p>
       <w:pPr>
         <w:pStyle w:val="afc"/>
@@ -23899,7 +25121,7 @@
       </w:r>
     </w:p>
   </w:endnote>
-  <w:endnote w:id="57">
+  <w:endnote w:id="67">
     <w:p>
       <w:pPr>
         <w:pStyle w:val="afc"/>
@@ -23947,7 +25169,7 @@
       </w:r>
     </w:p>
   </w:endnote>
-  <w:endnote w:id="58">
+  <w:endnote w:id="68">
     <w:p>
       <w:pPr>
         <w:pStyle w:val="afc"/>
@@ -23997,7 +25219,7 @@
       </w:r>
     </w:p>
   </w:endnote>
-  <w:endnote w:id="59">
+  <w:endnote w:id="69">
     <w:p>
       <w:pPr>
         <w:pStyle w:val="afc"/>
@@ -24027,7 +25249,7 @@
       </w:r>
     </w:p>
   </w:endnote>
-  <w:endnote w:id="60">
+  <w:endnote w:id="70">
     <w:p>
       <w:pPr>
         <w:pStyle w:val="afc"/>
@@ -24068,7 +25290,7 @@
       </w:r>
     </w:p>
   </w:endnote>
-  <w:endnote w:id="61">
+  <w:endnote w:id="71">
     <w:p>
       <w:pPr>
         <w:pStyle w:val="afc"/>
@@ -24098,7 +25320,7 @@
       </w:r>
     </w:p>
   </w:endnote>
-  <w:endnote w:id="62">
+  <w:endnote w:id="72">
     <w:p>
       <w:pPr>
         <w:pStyle w:val="afc"/>
@@ -24119,7 +25341,7 @@
       </w:r>
     </w:p>
   </w:endnote>
-  <w:endnote w:id="63">
+  <w:endnote w:id="73">
     <w:p>
       <w:pPr>
         <w:pStyle w:val="afc"/>
@@ -24151,7 +25373,7 @@
       </w:r>
     </w:p>
   </w:endnote>
-  <w:endnote w:id="64">
+  <w:endnote w:id="74">
     <w:p>
       <w:pPr>
         <w:pStyle w:val="afc"/>
@@ -24172,7 +25394,7 @@
       </w:r>
     </w:p>
   </w:endnote>
-  <w:endnote w:id="65">
+  <w:endnote w:id="75">
     <w:p>
       <w:pPr>
         <w:pStyle w:val="afc"/>
@@ -24204,7 +25426,7 @@
       </w:r>
     </w:p>
   </w:endnote>
-  <w:endnote w:id="66">
+  <w:endnote w:id="76">
     <w:p>
       <w:pPr>
         <w:pStyle w:val="afc"/>
@@ -24234,7 +25456,7 @@
       </w:r>
     </w:p>
   </w:endnote>
-  <w:endnote w:id="67">
+  <w:endnote w:id="77">
     <w:p>
       <w:pPr>
         <w:pStyle w:val="afc"/>
@@ -24273,7 +25495,7 @@
       </w:r>
     </w:p>
   </w:endnote>
-  <w:endnote w:id="68">
+  <w:endnote w:id="78">
     <w:p>
       <w:pPr>
         <w:pStyle w:val="afc"/>
@@ -24823,6 +26045,182 @@
     </w:lvl>
   </w:abstractNum>
   <w:abstractNum w:abstractNumId="5">
+    <w:nsid w:val="0A370C27"/>
+    <w:multiLevelType w:val="hybridMultilevel"/>
+    <w:tmpl w:val="7E888718"/>
+    <w:lvl w:ilvl="0" w:tplc="0409000F">
+      <w:start w:val="1"/>
+      <w:numFmt w:val="decimal"/>
+      <w:lvlText w:val="%1."/>
+      <w:lvlJc w:val="left"/>
+      <w:pPr>
+        <w:ind w:left="420" w:hanging="420"/>
+      </w:pPr>
+    </w:lvl>
+    <w:lvl w:ilvl="1" w:tplc="04090019" w:tentative="1">
+      <w:start w:val="1"/>
+      <w:numFmt w:val="lowerLetter"/>
+      <w:lvlText w:val="%2)"/>
+      <w:lvlJc w:val="left"/>
+      <w:pPr>
+        <w:ind w:left="840" w:hanging="420"/>
+      </w:pPr>
+    </w:lvl>
+    <w:lvl w:ilvl="2" w:tplc="0409001B" w:tentative="1">
+      <w:start w:val="1"/>
+      <w:numFmt w:val="lowerRoman"/>
+      <w:lvlText w:val="%3."/>
+      <w:lvlJc w:val="right"/>
+      <w:pPr>
+        <w:ind w:left="1260" w:hanging="420"/>
+      </w:pPr>
+    </w:lvl>
+    <w:lvl w:ilvl="3" w:tplc="0409000F" w:tentative="1">
+      <w:start w:val="1"/>
+      <w:numFmt w:val="decimal"/>
+      <w:lvlText w:val="%4."/>
+      <w:lvlJc w:val="left"/>
+      <w:pPr>
+        <w:ind w:left="1680" w:hanging="420"/>
+      </w:pPr>
+    </w:lvl>
+    <w:lvl w:ilvl="4" w:tplc="04090019" w:tentative="1">
+      <w:start w:val="1"/>
+      <w:numFmt w:val="lowerLetter"/>
+      <w:lvlText w:val="%5)"/>
+      <w:lvlJc w:val="left"/>
+      <w:pPr>
+        <w:ind w:left="2100" w:hanging="420"/>
+      </w:pPr>
+    </w:lvl>
+    <w:lvl w:ilvl="5" w:tplc="0409001B" w:tentative="1">
+      <w:start w:val="1"/>
+      <w:numFmt w:val="lowerRoman"/>
+      <w:lvlText w:val="%6."/>
+      <w:lvlJc w:val="right"/>
+      <w:pPr>
+        <w:ind w:left="2520" w:hanging="420"/>
+      </w:pPr>
+    </w:lvl>
+    <w:lvl w:ilvl="6" w:tplc="0409000F" w:tentative="1">
+      <w:start w:val="1"/>
+      <w:numFmt w:val="decimal"/>
+      <w:lvlText w:val="%7."/>
+      <w:lvlJc w:val="left"/>
+      <w:pPr>
+        <w:ind w:left="2940" w:hanging="420"/>
+      </w:pPr>
+    </w:lvl>
+    <w:lvl w:ilvl="7" w:tplc="04090019" w:tentative="1">
+      <w:start w:val="1"/>
+      <w:numFmt w:val="lowerLetter"/>
+      <w:lvlText w:val="%8)"/>
+      <w:lvlJc w:val="left"/>
+      <w:pPr>
+        <w:ind w:left="3360" w:hanging="420"/>
+      </w:pPr>
+    </w:lvl>
+    <w:lvl w:ilvl="8" w:tplc="0409001B" w:tentative="1">
+      <w:start w:val="1"/>
+      <w:numFmt w:val="lowerRoman"/>
+      <w:lvlText w:val="%9."/>
+      <w:lvlJc w:val="right"/>
+      <w:pPr>
+        <w:ind w:left="3780" w:hanging="420"/>
+      </w:pPr>
+    </w:lvl>
+  </w:abstractNum>
+  <w:abstractNum w:abstractNumId="6">
+    <w:nsid w:val="0D1167F5"/>
+    <w:multiLevelType w:val="hybridMultilevel"/>
+    <w:tmpl w:val="4D1201F4"/>
+    <w:lvl w:ilvl="0" w:tplc="5D4A42D4">
+      <w:start w:val="1"/>
+      <w:numFmt w:val="decimal"/>
+      <w:pStyle w:val="3"/>
+      <w:lvlText w:val="%1.2.1"/>
+      <w:lvlJc w:val="left"/>
+      <w:pPr>
+        <w:ind w:left="845" w:hanging="420"/>
+      </w:pPr>
+      <w:rPr>
+        <w:rFonts w:hint="eastAsia"/>
+      </w:rPr>
+    </w:lvl>
+    <w:lvl w:ilvl="1" w:tplc="04090019" w:tentative="1">
+      <w:start w:val="1"/>
+      <w:numFmt w:val="lowerLetter"/>
+      <w:lvlText w:val="%2)"/>
+      <w:lvlJc w:val="left"/>
+      <w:pPr>
+        <w:ind w:left="1265" w:hanging="420"/>
+      </w:pPr>
+    </w:lvl>
+    <w:lvl w:ilvl="2" w:tplc="0409001B" w:tentative="1">
+      <w:start w:val="1"/>
+      <w:numFmt w:val="lowerRoman"/>
+      <w:lvlText w:val="%3."/>
+      <w:lvlJc w:val="right"/>
+      <w:pPr>
+        <w:ind w:left="1685" w:hanging="420"/>
+      </w:pPr>
+    </w:lvl>
+    <w:lvl w:ilvl="3" w:tplc="0409000F" w:tentative="1">
+      <w:start w:val="1"/>
+      <w:numFmt w:val="decimal"/>
+      <w:lvlText w:val="%4."/>
+      <w:lvlJc w:val="left"/>
+      <w:pPr>
+        <w:ind w:left="2105" w:hanging="420"/>
+      </w:pPr>
+    </w:lvl>
+    <w:lvl w:ilvl="4" w:tplc="04090019" w:tentative="1">
+      <w:start w:val="1"/>
+      <w:numFmt w:val="lowerLetter"/>
+      <w:lvlText w:val="%5)"/>
+      <w:lvlJc w:val="left"/>
+      <w:pPr>
+        <w:ind w:left="2525" w:hanging="420"/>
+      </w:pPr>
+    </w:lvl>
+    <w:lvl w:ilvl="5" w:tplc="0409001B" w:tentative="1">
+      <w:start w:val="1"/>
+      <w:numFmt w:val="lowerRoman"/>
+      <w:lvlText w:val="%6."/>
+      <w:lvlJc w:val="right"/>
+      <w:pPr>
+        <w:ind w:left="2945" w:hanging="420"/>
+      </w:pPr>
+    </w:lvl>
+    <w:lvl w:ilvl="6" w:tplc="0409000F" w:tentative="1">
+      <w:start w:val="1"/>
+      <w:numFmt w:val="decimal"/>
+      <w:lvlText w:val="%7."/>
+      <w:lvlJc w:val="left"/>
+      <w:pPr>
+        <w:ind w:left="3365" w:hanging="420"/>
+      </w:pPr>
+    </w:lvl>
+    <w:lvl w:ilvl="7" w:tplc="04090019" w:tentative="1">
+      <w:start w:val="1"/>
+      <w:numFmt w:val="lowerLetter"/>
+      <w:lvlText w:val="%8)"/>
+      <w:lvlJc w:val="left"/>
+      <w:pPr>
+        <w:ind w:left="3785" w:hanging="420"/>
+      </w:pPr>
+    </w:lvl>
+    <w:lvl w:ilvl="8" w:tplc="0409001B" w:tentative="1">
+      <w:start w:val="1"/>
+      <w:numFmt w:val="lowerRoman"/>
+      <w:lvlText w:val="%9."/>
+      <w:lvlJc w:val="right"/>
+      <w:pPr>
+        <w:ind w:left="4205" w:hanging="420"/>
+      </w:pPr>
+    </w:lvl>
+  </w:abstractNum>
+  <w:abstractNum w:abstractNumId="7">
     <w:nsid w:val="115C29F7"/>
     <w:multiLevelType w:val="hybridMultilevel"/>
     <w:tmpl w:val="5D4218D4"/>
@@ -24938,7 +26336,7 @@
       </w:pPr>
     </w:lvl>
   </w:abstractNum>
-  <w:abstractNum w:abstractNumId="6">
+  <w:abstractNum w:abstractNumId="8">
     <w:nsid w:val="12591610"/>
     <w:multiLevelType w:val="hybridMultilevel"/>
     <w:tmpl w:val="DB80713A"/>
@@ -25024,7 +26422,7 @@
       </w:pPr>
     </w:lvl>
   </w:abstractNum>
-  <w:abstractNum w:abstractNumId="7">
+  <w:abstractNum w:abstractNumId="9">
     <w:nsid w:val="16D17308"/>
     <w:multiLevelType w:val="hybridMultilevel"/>
     <w:tmpl w:val="4AC01852"/>
@@ -25114,7 +26512,7 @@
       </w:pPr>
     </w:lvl>
   </w:abstractNum>
-  <w:abstractNum w:abstractNumId="8">
+  <w:abstractNum w:abstractNumId="10">
     <w:nsid w:val="1EF3039A"/>
     <w:multiLevelType w:val="hybridMultilevel"/>
     <w:tmpl w:val="B82878C0"/>
@@ -25200,7 +26598,7 @@
       </w:pPr>
     </w:lvl>
   </w:abstractNum>
-  <w:abstractNum w:abstractNumId="9">
+  <w:abstractNum w:abstractNumId="11">
     <w:nsid w:val="20077210"/>
     <w:multiLevelType w:val="hybridMultilevel"/>
     <w:tmpl w:val="C8505C8E"/>
@@ -25289,7 +26687,7 @@
       </w:pPr>
     </w:lvl>
   </w:abstractNum>
-  <w:abstractNum w:abstractNumId="10">
+  <w:abstractNum w:abstractNumId="12">
     <w:nsid w:val="20853A24"/>
     <w:multiLevelType w:val="hybridMultilevel"/>
     <w:tmpl w:val="9B069EC0"/>
@@ -25379,7 +26777,7 @@
       </w:pPr>
     </w:lvl>
   </w:abstractNum>
-  <w:abstractNum w:abstractNumId="11">
+  <w:abstractNum w:abstractNumId="13">
     <w:nsid w:val="210613A2"/>
     <w:multiLevelType w:val="hybridMultilevel"/>
     <w:tmpl w:val="0926707A"/>
@@ -25469,7 +26867,7 @@
       </w:pPr>
     </w:lvl>
   </w:abstractNum>
-  <w:abstractNum w:abstractNumId="12">
+  <w:abstractNum w:abstractNumId="14">
     <w:nsid w:val="213B08AB"/>
     <w:multiLevelType w:val="hybridMultilevel"/>
     <w:tmpl w:val="B066EE6E"/>
@@ -25555,10 +26953,10 @@
       </w:pPr>
     </w:lvl>
   </w:abstractNum>
-  <w:abstractNum w:abstractNumId="13">
+  <w:abstractNum w:abstractNumId="15">
     <w:nsid w:val="26567C62"/>
     <w:multiLevelType w:val="multilevel"/>
-    <w:tmpl w:val="6EC0134C"/>
+    <w:tmpl w:val="ABE897C2"/>
     <w:lvl w:ilvl="0">
       <w:start w:val="1"/>
       <w:numFmt w:val="decimal"/>
@@ -25697,7 +27095,7 @@
       </w:rPr>
     </w:lvl>
   </w:abstractNum>
-  <w:abstractNum w:abstractNumId="14">
+  <w:abstractNum w:abstractNumId="16">
     <w:nsid w:val="2B081F91"/>
     <w:multiLevelType w:val="hybridMultilevel"/>
     <w:tmpl w:val="17F8FB20"/>
@@ -25786,7 +27184,7 @@
       </w:pPr>
     </w:lvl>
   </w:abstractNum>
-  <w:abstractNum w:abstractNumId="15">
+  <w:abstractNum w:abstractNumId="17">
     <w:nsid w:val="2DD04CA6"/>
     <w:multiLevelType w:val="hybridMultilevel"/>
     <w:tmpl w:val="90382762"/>
@@ -25872,7 +27270,7 @@
       </w:pPr>
     </w:lvl>
   </w:abstractNum>
-  <w:abstractNum w:abstractNumId="16">
+  <w:abstractNum w:abstractNumId="18">
     <w:nsid w:val="324E2614"/>
     <w:multiLevelType w:val="hybridMultilevel"/>
     <w:tmpl w:val="9AC61F2A"/>
@@ -25958,7 +27356,7 @@
       </w:pPr>
     </w:lvl>
   </w:abstractNum>
-  <w:abstractNum w:abstractNumId="17">
+  <w:abstractNum w:abstractNumId="19">
     <w:nsid w:val="325648A6"/>
     <w:multiLevelType w:val="hybridMultilevel"/>
     <w:tmpl w:val="399C744E"/>
@@ -26047,7 +27445,7 @@
       </w:pPr>
     </w:lvl>
   </w:abstractNum>
-  <w:abstractNum w:abstractNumId="18">
+  <w:abstractNum w:abstractNumId="20">
     <w:nsid w:val="329F2DC1"/>
     <w:multiLevelType w:val="hybridMultilevel"/>
     <w:tmpl w:val="00CE2650"/>
@@ -26137,7 +27535,7 @@
       </w:pPr>
     </w:lvl>
   </w:abstractNum>
-  <w:abstractNum w:abstractNumId="19">
+  <w:abstractNum w:abstractNumId="21">
     <w:nsid w:val="357872BB"/>
     <w:multiLevelType w:val="hybridMultilevel"/>
     <w:tmpl w:val="2A9AB542"/>
@@ -26226,7 +27624,7 @@
       </w:pPr>
     </w:lvl>
   </w:abstractNum>
-  <w:abstractNum w:abstractNumId="20">
+  <w:abstractNum w:abstractNumId="22">
     <w:nsid w:val="359A0368"/>
     <w:multiLevelType w:val="hybridMultilevel"/>
     <w:tmpl w:val="C0DC3602"/>
@@ -26315,7 +27713,7 @@
       </w:pPr>
     </w:lvl>
   </w:abstractNum>
-  <w:abstractNum w:abstractNumId="21">
+  <w:abstractNum w:abstractNumId="23">
     <w:nsid w:val="38526360"/>
     <w:multiLevelType w:val="multilevel"/>
     <w:tmpl w:val="0409001F"/>
@@ -26428,7 +27826,7 @@
       </w:pPr>
     </w:lvl>
   </w:abstractNum>
-  <w:abstractNum w:abstractNumId="22">
+  <w:abstractNum w:abstractNumId="24">
     <w:nsid w:val="3D077CF0"/>
     <w:multiLevelType w:val="hybridMultilevel"/>
     <w:tmpl w:val="B0D21600"/>
@@ -26517,7 +27915,7 @@
       </w:pPr>
     </w:lvl>
   </w:abstractNum>
-  <w:abstractNum w:abstractNumId="23">
+  <w:abstractNum w:abstractNumId="25">
     <w:nsid w:val="42306862"/>
     <w:multiLevelType w:val="hybridMultilevel"/>
     <w:tmpl w:val="7A44DE68"/>
@@ -26606,7 +28004,7 @@
       </w:pPr>
     </w:lvl>
   </w:abstractNum>
-  <w:abstractNum w:abstractNumId="24">
+  <w:abstractNum w:abstractNumId="26">
     <w:nsid w:val="42A73E14"/>
     <w:multiLevelType w:val="hybridMultilevel"/>
     <w:tmpl w:val="68FCE61A"/>
@@ -26692,10 +28090,10 @@
       </w:pPr>
     </w:lvl>
   </w:abstractNum>
-  <w:abstractNum w:abstractNumId="25">
+  <w:abstractNum w:abstractNumId="27">
     <w:nsid w:val="442D30E3"/>
     <w:multiLevelType w:val="hybridMultilevel"/>
-    <w:tmpl w:val="7C4626EE"/>
+    <w:tmpl w:val="7E888718"/>
     <w:lvl w:ilvl="0" w:tplc="0409000F">
       <w:start w:val="1"/>
       <w:numFmt w:val="decimal"/>
@@ -26778,7 +28176,7 @@
       </w:pPr>
     </w:lvl>
   </w:abstractNum>
-  <w:abstractNum w:abstractNumId="26">
+  <w:abstractNum w:abstractNumId="28">
     <w:nsid w:val="50C15064"/>
     <w:multiLevelType w:val="hybridMultilevel"/>
     <w:tmpl w:val="C11245B0"/>
@@ -26867,7 +28265,7 @@
       </w:pPr>
     </w:lvl>
   </w:abstractNum>
-  <w:abstractNum w:abstractNumId="27">
+  <w:abstractNum w:abstractNumId="29">
     <w:nsid w:val="555E3C73"/>
     <w:multiLevelType w:val="hybridMultilevel"/>
     <w:tmpl w:val="B2B44662"/>
@@ -26953,7 +28351,7 @@
       </w:pPr>
     </w:lvl>
   </w:abstractNum>
-  <w:abstractNum w:abstractNumId="28">
+  <w:abstractNum w:abstractNumId="30">
     <w:nsid w:val="56635305"/>
     <w:multiLevelType w:val="hybridMultilevel"/>
     <w:tmpl w:val="5C98BEDC"/>
@@ -27042,7 +28440,7 @@
       </w:pPr>
     </w:lvl>
   </w:abstractNum>
-  <w:abstractNum w:abstractNumId="29">
+  <w:abstractNum w:abstractNumId="31">
     <w:nsid w:val="58C24C8C"/>
     <w:multiLevelType w:val="hybridMultilevel"/>
     <w:tmpl w:val="E6981560"/>
@@ -27128,7 +28526,7 @@
       </w:pPr>
     </w:lvl>
   </w:abstractNum>
-  <w:abstractNum w:abstractNumId="30">
+  <w:abstractNum w:abstractNumId="32">
     <w:nsid w:val="5B977FC2"/>
     <w:multiLevelType w:val="hybridMultilevel"/>
     <w:tmpl w:val="A6A6C20A"/>
@@ -27217,7 +28615,7 @@
       </w:pPr>
     </w:lvl>
   </w:abstractNum>
-  <w:abstractNum w:abstractNumId="31">
+  <w:abstractNum w:abstractNumId="33">
     <w:nsid w:val="5C7719C7"/>
     <w:multiLevelType w:val="hybridMultilevel"/>
     <w:tmpl w:val="5BC621DA"/>
@@ -27306,7 +28704,7 @@
       </w:pPr>
     </w:lvl>
   </w:abstractNum>
-  <w:abstractNum w:abstractNumId="32">
+  <w:abstractNum w:abstractNumId="34">
     <w:nsid w:val="60100D91"/>
     <w:multiLevelType w:val="hybridMultilevel"/>
     <w:tmpl w:val="84B207BC"/>
@@ -27395,7 +28793,7 @@
       </w:pPr>
     </w:lvl>
   </w:abstractNum>
-  <w:abstractNum w:abstractNumId="33">
+  <w:abstractNum w:abstractNumId="35">
     <w:nsid w:val="6038059A"/>
     <w:multiLevelType w:val="hybridMultilevel"/>
     <w:tmpl w:val="1D325FEA"/>
@@ -27484,7 +28882,7 @@
       </w:pPr>
     </w:lvl>
   </w:abstractNum>
-  <w:abstractNum w:abstractNumId="34">
+  <w:abstractNum w:abstractNumId="36">
     <w:nsid w:val="629E0932"/>
     <w:multiLevelType w:val="hybridMultilevel"/>
     <w:tmpl w:val="62CC81B8"/>
@@ -27574,7 +28972,7 @@
       </w:pPr>
     </w:lvl>
   </w:abstractNum>
-  <w:abstractNum w:abstractNumId="35">
+  <w:abstractNum w:abstractNumId="37">
     <w:nsid w:val="671E3DAE"/>
     <w:multiLevelType w:val="hybridMultilevel"/>
     <w:tmpl w:val="BA000906"/>
@@ -27663,7 +29061,7 @@
       </w:pPr>
     </w:lvl>
   </w:abstractNum>
-  <w:abstractNum w:abstractNumId="36">
+  <w:abstractNum w:abstractNumId="38">
     <w:nsid w:val="6A424141"/>
     <w:multiLevelType w:val="hybridMultilevel"/>
     <w:tmpl w:val="5EDA5156"/>
@@ -27752,7 +29150,7 @@
       </w:pPr>
     </w:lvl>
   </w:abstractNum>
-  <w:abstractNum w:abstractNumId="37">
+  <w:abstractNum w:abstractNumId="39">
     <w:nsid w:val="71157411"/>
     <w:multiLevelType w:val="hybridMultilevel"/>
     <w:tmpl w:val="E5CEC06E"/>
@@ -27841,7 +29239,7 @@
       </w:pPr>
     </w:lvl>
   </w:abstractNum>
-  <w:abstractNum w:abstractNumId="38">
+  <w:abstractNum w:abstractNumId="40">
     <w:nsid w:val="7B4E415A"/>
     <w:multiLevelType w:val="hybridMultilevel"/>
     <w:tmpl w:val="760047F6"/>
@@ -27931,34 +29329,34 @@
     </w:lvl>
   </w:abstractNum>
   <w:num w:numId="1">
-    <w:abstractNumId w:val="13"/>
+    <w:abstractNumId w:val="15"/>
   </w:num>
   <w:num w:numId="2">
-    <w:abstractNumId w:val="24"/>
+    <w:abstractNumId w:val="26"/>
   </w:num>
   <w:num w:numId="3">
     <w:abstractNumId w:val="4"/>
   </w:num>
   <w:num w:numId="4">
-    <w:abstractNumId w:val="34"/>
+    <w:abstractNumId w:val="36"/>
   </w:num>
   <w:num w:numId="5">
-    <w:abstractNumId w:val="27"/>
+    <w:abstractNumId w:val="29"/>
   </w:num>
   <w:num w:numId="6">
-    <w:abstractNumId w:val="13"/>
+    <w:abstractNumId w:val="15"/>
   </w:num>
   <w:num w:numId="7">
-    <w:abstractNumId w:val="13"/>
+    <w:abstractNumId w:val="15"/>
   </w:num>
   <w:num w:numId="8">
-    <w:abstractNumId w:val="21"/>
+    <w:abstractNumId w:val="23"/>
   </w:num>
   <w:num w:numId="9">
-    <w:abstractNumId w:val="13"/>
+    <w:abstractNumId w:val="15"/>
   </w:num>
   <w:num w:numId="10">
-    <w:abstractNumId w:val="34"/>
+    <w:abstractNumId w:val="36"/>
     <w:lvlOverride w:ilvl="0">
       <w:startOverride w:val="1"/>
     </w:lvlOverride>
@@ -27991,100 +29389,106 @@
     <w:abstractNumId w:val="1"/>
   </w:num>
   <w:num w:numId="12">
+    <w:abstractNumId w:val="34"/>
+  </w:num>
+  <w:num w:numId="13">
+    <w:abstractNumId w:val="13"/>
+  </w:num>
+  <w:num w:numId="14">
     <w:abstractNumId w:val="32"/>
   </w:num>
-  <w:num w:numId="13">
-    <w:abstractNumId w:val="11"/>
-  </w:num>
-  <w:num w:numId="14">
-    <w:abstractNumId w:val="30"/>
-  </w:num>
   <w:num w:numId="15">
-    <w:abstractNumId w:val="19"/>
+    <w:abstractNumId w:val="21"/>
   </w:num>
   <w:num w:numId="16">
-    <w:abstractNumId w:val="37"/>
+    <w:abstractNumId w:val="39"/>
   </w:num>
   <w:num w:numId="17">
-    <w:abstractNumId w:val="22"/>
+    <w:abstractNumId w:val="24"/>
   </w:num>
   <w:num w:numId="18">
     <w:abstractNumId w:val="0"/>
   </w:num>
   <w:num w:numId="19">
-    <w:abstractNumId w:val="14"/>
+    <w:abstractNumId w:val="16"/>
   </w:num>
   <w:num w:numId="20">
-    <w:abstractNumId w:val="20"/>
+    <w:abstractNumId w:val="22"/>
   </w:num>
   <w:num w:numId="21">
     <w:abstractNumId w:val="3"/>
   </w:num>
   <w:num w:numId="22">
+    <w:abstractNumId w:val="11"/>
+  </w:num>
+  <w:num w:numId="23">
+    <w:abstractNumId w:val="19"/>
+  </w:num>
+  <w:num w:numId="24">
+    <w:abstractNumId w:val="7"/>
+  </w:num>
+  <w:num w:numId="25">
+    <w:abstractNumId w:val="33"/>
+  </w:num>
+  <w:num w:numId="26">
     <w:abstractNumId w:val="9"/>
   </w:num>
-  <w:num w:numId="23">
-    <w:abstractNumId w:val="17"/>
-  </w:num>
-  <w:num w:numId="24">
-    <w:abstractNumId w:val="5"/>
-  </w:num>
-  <w:num w:numId="25">
-    <w:abstractNumId w:val="31"/>
-  </w:num>
-  <w:num w:numId="26">
-    <w:abstractNumId w:val="7"/>
-  </w:num>
   <w:num w:numId="27">
-    <w:abstractNumId w:val="33"/>
+    <w:abstractNumId w:val="35"/>
   </w:num>
   <w:num w:numId="28">
-    <w:abstractNumId w:val="26"/>
+    <w:abstractNumId w:val="28"/>
   </w:num>
   <w:num w:numId="29">
-    <w:abstractNumId w:val="23"/>
+    <w:abstractNumId w:val="25"/>
   </w:num>
   <w:num w:numId="30">
-    <w:abstractNumId w:val="18"/>
+    <w:abstractNumId w:val="20"/>
   </w:num>
   <w:num w:numId="31">
-    <w:abstractNumId w:val="10"/>
+    <w:abstractNumId w:val="12"/>
   </w:num>
   <w:num w:numId="32">
     <w:abstractNumId w:val="2"/>
   </w:num>
   <w:num w:numId="33">
-    <w:abstractNumId w:val="12"/>
+    <w:abstractNumId w:val="14"/>
   </w:num>
   <w:num w:numId="34">
-    <w:abstractNumId w:val="36"/>
+    <w:abstractNumId w:val="38"/>
   </w:num>
   <w:num w:numId="35">
+    <w:abstractNumId w:val="10"/>
+  </w:num>
+  <w:num w:numId="36">
+    <w:abstractNumId w:val="17"/>
+  </w:num>
+  <w:num w:numId="37">
+    <w:abstractNumId w:val="40"/>
+  </w:num>
+  <w:num w:numId="38">
+    <w:abstractNumId w:val="30"/>
+  </w:num>
+  <w:num w:numId="39">
+    <w:abstractNumId w:val="37"/>
+  </w:num>
+  <w:num w:numId="40">
     <w:abstractNumId w:val="8"/>
   </w:num>
-  <w:num w:numId="36">
-    <w:abstractNumId w:val="15"/>
+  <w:num w:numId="41">
+    <w:abstractNumId w:val="31"/>
   </w:num>
-  <w:num w:numId="37">
-    <w:abstractNumId w:val="38"/>
+  <w:num w:numId="42">
+    <w:abstractNumId w:val="18"/>
   </w:num>
-  <w:num w:numId="38">
-    <w:abstractNumId w:val="28"/>
+  <w:num w:numId="43">
+    <w:abstractNumId w:val="27"/>
   </w:num>
-  <w:num w:numId="39">
-    <w:abstractNumId w:val="35"/>
-  </w:num>
-  <w:num w:numId="40">
+  <w:num w:numId="44">
     <w:abstractNumId w:val="6"/>
   </w:num>
-  <w:num w:numId="41">
-    <w:abstractNumId w:val="29"/>
-  </w:num>
-  <w:num w:numId="42">
-    <w:abstractNumId w:val="16"/>
-  </w:num>
-  <w:num w:numId="43">
-    <w:abstractNumId w:val="25"/>
+  <w:num w:numId="45">
+    <w:abstractNumId w:val="5"/>
   </w:num>
   <w:numIdMacAtCleanup w:val="3"/>
 </w:numbering>
@@ -28536,9 +29940,12 @@
     <w:next w:val="a1"/>
     <w:link w:val="3Char"/>
     <w:qFormat/>
-    <w:rsid w:val="005369A7"/>
+    <w:rsid w:val="00730CCE"/>
     <w:pPr>
       <w:widowControl/>
+      <w:numPr>
+        <w:numId w:val="44"/>
+      </w:numPr>
       <w:spacing w:before="120" w:after="120" w:line="320" w:lineRule="exact"/>
       <w:outlineLvl w:val="2"/>
     </w:pPr>
@@ -30018,7 +31425,7 @@
 </file>
 
 <file path=customXml/itemProps1.xml><?xml version="1.0" encoding="utf-8"?>
-<ds:datastoreItem xmlns:ds="http://schemas.openxmlformats.org/officeDocument/2006/customXml" ds:itemID="{4A1B8911-62D6-4286-A09E-2BA68A91B6E8}">
+<ds:datastoreItem xmlns:ds="http://schemas.openxmlformats.org/officeDocument/2006/customXml" ds:itemID="{3BA06208-AAB6-44BD-BBC6-F7C85090337A}">
   <ds:schemaRefs>
     <ds:schemaRef ds:uri="http://schemas.openxmlformats.org/officeDocument/2006/bibliography"/>
   </ds:schemaRefs>

</xml_diff>